<commit_message>
update finish đồ án
</commit_message>
<xml_diff>
--- a/Nam3_HK1/CNPM_SoftTech/N6_ECommerce_Fashion247.docx
+++ b/Nam3_HK1/CNPM_SoftTech/N6_ECommerce_Fashion247.docx
@@ -105,7 +105,7 @@
                               <pic:cNvPicPr preferRelativeResize="0"/>
                             </pic:nvPicPr>
                             <pic:blipFill rotWithShape="1">
-                              <a:blip r:embed="rId7">
+                              <a:blip r:embed="rId8">
                                 <a:alphaModFix/>
                               </a:blip>
                               <a:srcRect/>
@@ -131,7 +131,7 @@
                               <pic:cNvPicPr preferRelativeResize="0"/>
                             </pic:nvPicPr>
                             <pic:blipFill rotWithShape="1">
-                              <a:blip r:embed="rId8">
+                              <a:blip r:embed="rId9">
                                 <a:alphaModFix/>
                               </a:blip>
                               <a:srcRect/>
@@ -158,7 +158,7 @@
                             <pic:cNvPicPr preferRelativeResize="0"/>
                           </pic:nvPicPr>
                           <pic:blipFill rotWithShape="1">
-                            <a:blip r:embed="rId9">
+                            <a:blip r:embed="rId10">
                               <a:alphaModFix/>
                             </a:blip>
                             <a:srcRect/>
@@ -195,7 +195,7 @@
                               <pic:cNvPicPr preferRelativeResize="0"/>
                             </pic:nvPicPr>
                             <pic:blipFill rotWithShape="1">
-                              <a:blip r:embed="rId10">
+                              <a:blip r:embed="rId11">
                                 <a:alphaModFix/>
                               </a:blip>
                               <a:srcRect/>
@@ -221,7 +221,7 @@
                               <pic:cNvPicPr preferRelativeResize="0"/>
                             </pic:nvPicPr>
                             <pic:blipFill rotWithShape="1">
-                              <a:blip r:embed="rId8">
+                              <a:blip r:embed="rId9">
                                 <a:alphaModFix/>
                               </a:blip>
                               <a:srcRect/>
@@ -259,7 +259,7 @@
                               <pic:cNvPicPr preferRelativeResize="0"/>
                             </pic:nvPicPr>
                             <pic:blipFill rotWithShape="1">
-                              <a:blip r:embed="rId10">
+                              <a:blip r:embed="rId11">
                                 <a:alphaModFix/>
                               </a:blip>
                               <a:srcRect/>
@@ -285,7 +285,7 @@
                               <pic:cNvPicPr preferRelativeResize="0"/>
                             </pic:nvPicPr>
                             <pic:blipFill rotWithShape="1">
-                              <a:blip r:embed="rId8">
+                              <a:blip r:embed="rId9">
                                 <a:alphaModFix/>
                               </a:blip>
                               <a:srcRect/>
@@ -323,7 +323,7 @@
                               <pic:cNvPicPr preferRelativeResize="0"/>
                             </pic:nvPicPr>
                             <pic:blipFill rotWithShape="1">
-                              <a:blip r:embed="rId7">
+                              <a:blip r:embed="rId8">
                                 <a:alphaModFix/>
                               </a:blip>
                               <a:srcRect/>
@@ -349,7 +349,7 @@
                               <pic:cNvPicPr preferRelativeResize="0"/>
                             </pic:nvPicPr>
                             <pic:blipFill rotWithShape="1">
-                              <a:blip r:embed="rId8">
+                              <a:blip r:embed="rId9">
                                 <a:alphaModFix/>
                               </a:blip>
                               <a:srcRect/>
@@ -376,7 +376,7 @@
                             <pic:cNvPicPr preferRelativeResize="0"/>
                           </pic:nvPicPr>
                           <pic:blipFill rotWithShape="1">
-                            <a:blip r:embed="rId11">
+                            <a:blip r:embed="rId12">
                               <a:alphaModFix/>
                             </a:blip>
                             <a:srcRect/>
@@ -402,7 +402,7 @@
                             <pic:cNvPicPr preferRelativeResize="0"/>
                           </pic:nvPicPr>
                           <pic:blipFill rotWithShape="1">
-                            <a:blip r:embed="rId12">
+                            <a:blip r:embed="rId13">
                               <a:alphaModFix/>
                             </a:blip>
                             <a:srcRect/>
@@ -430,7 +430,7 @@
                             <pic:cNvPicPr preferRelativeResize="0"/>
                           </pic:nvPicPr>
                           <pic:blipFill rotWithShape="1">
-                            <a:blip r:embed="rId9">
+                            <a:blip r:embed="rId10">
                               <a:alphaModFix/>
                             </a:blip>
                             <a:srcRect/>
@@ -494,47 +494,47 @@
                       <o:lock v:ext="edit" aspectratio="t"/>
                     </v:shapetype>
                     <v:shape id="Shape 22" o:spid="_x0000_s1030" type="#_x0000_t75" alt="CRNRC057" style="position:absolute;left:1978;top:1425;width:1920;height:1905;rotation:-90;visibility:visible;mso-wrap-style:square" o:preferrelative="f" o:gfxdata="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">
-                      <v:imagedata r:id="rId13" o:title="CRNRC057"/>
+                      <v:imagedata r:id="rId14" o:title="CRNRC057"/>
                     </v:shape>
                     <v:shape id="Shape 23" o:spid="_x0000_s1031" type="#_x0000_t75" alt="CRNRC047" style="position:absolute;left:2373;top:1872;width:870;height:855;rotation:-90;visibility:visible;mso-wrap-style:square" o:preferrelative="f" o:gfxdata="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">
-                      <v:imagedata r:id="rId14" o:title="CRNRC047"/>
+                      <v:imagedata r:id="rId15" o:title="CRNRC047"/>
                     </v:shape>
                   </v:group>
                   <v:shape id="Shape 24" o:spid="_x0000_s1032" type="#_x0000_t75" alt="J0105250" style="position:absolute;left:3865;top:1544;width:4860;height:194;visibility:visible;mso-wrap-style:square" o:preferrelative="f" o:gfxdata="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">
-                    <v:imagedata r:id="rId15" o:title="J0105250"/>
+                    <v:imagedata r:id="rId16" o:title="J0105250"/>
                   </v:shape>
                   <v:group id="Group 4" o:spid="_x0000_s1033" style="position:absolute;left:8892;top:1418;width:1905;height:1920;rotation:90" coordorigin="1986,1418" coordsize="1905,1920" o:gfxdata="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">
                     <v:shape id="Shape 26" o:spid="_x0000_s1034" type="#_x0000_t75" alt="CRNRC057" style="position:absolute;left:1978;top:1425;width:1920;height:1905;rotation:-90;visibility:visible;mso-wrap-style:square" o:preferrelative="f" o:gfxdata="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">
-                      <v:imagedata r:id="rId16" o:title="CRNRC057"/>
+                      <v:imagedata r:id="rId17" o:title="CRNRC057"/>
                     </v:shape>
                     <v:shape id="Shape 27" o:spid="_x0000_s1035" type="#_x0000_t75" alt="CRNRC047" style="position:absolute;left:2373;top:1872;width:870;height:855;rotation:-90;visibility:visible;mso-wrap-style:square" o:preferrelative="f" o:gfxdata="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">
-                      <v:imagedata r:id="rId14" o:title="CRNRC047"/>
+                      <v:imagedata r:id="rId15" o:title="CRNRC047"/>
                     </v:shape>
                   </v:group>
                   <v:group id="Group 5" o:spid="_x0000_s1036" style="position:absolute;left:1991;top:13595;width:1905;height:1920;rotation:-90" coordorigin="1986,1418" coordsize="1905,1920" o:gfxdata="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">
                     <v:shape id="Shape 29" o:spid="_x0000_s1037" type="#_x0000_t75" alt="CRNRC057" style="position:absolute;left:1978;top:1425;width:1920;height:1905;rotation:-90;visibility:visible;mso-wrap-style:square" o:preferrelative="f" o:gfxdata="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">
-                      <v:imagedata r:id="rId16" o:title="CRNRC057"/>
+                      <v:imagedata r:id="rId17" o:title="CRNRC057"/>
                     </v:shape>
                     <v:shape id="Shape 30" o:spid="_x0000_s1038" type="#_x0000_t75" alt="CRNRC047" style="position:absolute;left:2373;top:1872;width:870;height:855;rotation:-90;visibility:visible;mso-wrap-style:square" o:preferrelative="f" o:gfxdata="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">
-                      <v:imagedata r:id="rId14" o:title="CRNRC047"/>
+                      <v:imagedata r:id="rId15" o:title="CRNRC047"/>
                     </v:shape>
                   </v:group>
                   <v:group id="Group 6" o:spid="_x0000_s1039" style="position:absolute;left:8898;top:13595;width:1905;height:1920;rotation:180" coordorigin="1986,1418" coordsize="1905,1920" o:gfxdata="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">
                     <v:shape id="Shape 32" o:spid="_x0000_s1040" type="#_x0000_t75" alt="CRNRC057" style="position:absolute;left:1978;top:1425;width:1920;height:1905;rotation:-90;visibility:visible;mso-wrap-style:square" o:preferrelative="f" o:gfxdata="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">
-                      <v:imagedata r:id="rId13" o:title="CRNRC057"/>
+                      <v:imagedata r:id="rId14" o:title="CRNRC057"/>
                     </v:shape>
                     <v:shape id="Shape 33" o:spid="_x0000_s1041" type="#_x0000_t75" alt="CRNRC047" style="position:absolute;left:2373;top:1872;width:870;height:855;rotation:-90;visibility:visible;mso-wrap-style:square" o:preferrelative="f" o:gfxdata="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">
-                      <v:imagedata r:id="rId14" o:title="CRNRC047"/>
+                      <v:imagedata r:id="rId15" o:title="CRNRC047"/>
                     </v:shape>
                   </v:group>
                   <v:shape id="Shape 34" o:spid="_x0000_s1042" type="#_x0000_t75" alt="BDRSC012" style="position:absolute;left:10525;top:3323;width:140;height:10339;visibility:visible;mso-wrap-style:square" o:preferrelative="f" o:gfxdata="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">
-                    <v:imagedata r:id="rId17" o:title="BDRSC012"/>
+                    <v:imagedata r:id="rId18" o:title="BDRSC012"/>
                   </v:shape>
                   <v:shape id="Shape 35" o:spid="_x0000_s1043" type="#_x0000_t75" alt="BDRSC012" style="position:absolute;left:2125;top:3323;width:140;height:10339;visibility:visible;mso-wrap-style:square" o:preferrelative="f" o:gfxdata="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" filled="t" fillcolor="#3cc">
-                    <v:imagedata r:id="rId18" o:title="BDRSC012"/>
+                    <v:imagedata r:id="rId19" o:title="BDRSC012"/>
                   </v:shape>
                   <v:shape id="Shape 36" o:spid="_x0000_s1044" type="#_x0000_t75" alt="J0105250" style="position:absolute;left:3940;top:15149;width:4860;height:194;visibility:visible;mso-wrap-style:square" o:preferrelative="f" o:gfxdata="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">
-                    <v:imagedata r:id="rId15" o:title="J0105250"/>
+                    <v:imagedata r:id="rId16" o:title="J0105250"/>
                   </v:shape>
                 </v:group>
               </v:group>
@@ -614,7 +614,7 @@
                     <pic:cNvPicPr preferRelativeResize="0"/>
                   </pic:nvPicPr>
                   <pic:blipFill>
-                    <a:blip r:embed="rId19"/>
+                    <a:blip r:embed="rId20"/>
                     <a:srcRect/>
                     <a:stretch>
                       <a:fillRect/>
@@ -675,7 +675,7 @@
                     <pic:cNvPicPr preferRelativeResize="0"/>
                   </pic:nvPicPr>
                   <pic:blipFill>
-                    <a:blip r:embed="rId20"/>
+                    <a:blip r:embed="rId21"/>
                     <a:srcRect/>
                     <a:stretch>
                       <a:fillRect/>
@@ -1143,7 +1143,7 @@
                               <pic:cNvPicPr preferRelativeResize="0"/>
                             </pic:nvPicPr>
                             <pic:blipFill rotWithShape="1">
-                              <a:blip r:embed="rId7">
+                              <a:blip r:embed="rId8">
                                 <a:alphaModFix/>
                               </a:blip>
                               <a:srcRect/>
@@ -1169,7 +1169,7 @@
                               <pic:cNvPicPr preferRelativeResize="0"/>
                             </pic:nvPicPr>
                             <pic:blipFill rotWithShape="1">
-                              <a:blip r:embed="rId8">
+                              <a:blip r:embed="rId9">
                                 <a:alphaModFix/>
                               </a:blip>
                               <a:srcRect/>
@@ -1196,7 +1196,7 @@
                             <pic:cNvPicPr preferRelativeResize="0"/>
                           </pic:nvPicPr>
                           <pic:blipFill rotWithShape="1">
-                            <a:blip r:embed="rId9">
+                            <a:blip r:embed="rId10">
                               <a:alphaModFix/>
                             </a:blip>
                             <a:srcRect/>
@@ -1233,7 +1233,7 @@
                               <pic:cNvPicPr preferRelativeResize="0"/>
                             </pic:nvPicPr>
                             <pic:blipFill rotWithShape="1">
-                              <a:blip r:embed="rId10">
+                              <a:blip r:embed="rId11">
                                 <a:alphaModFix/>
                               </a:blip>
                               <a:srcRect/>
@@ -1259,7 +1259,7 @@
                               <pic:cNvPicPr preferRelativeResize="0"/>
                             </pic:nvPicPr>
                             <pic:blipFill rotWithShape="1">
-                              <a:blip r:embed="rId8">
+                              <a:blip r:embed="rId9">
                                 <a:alphaModFix/>
                               </a:blip>
                               <a:srcRect/>
@@ -1297,7 +1297,7 @@
                               <pic:cNvPicPr preferRelativeResize="0"/>
                             </pic:nvPicPr>
                             <pic:blipFill rotWithShape="1">
-                              <a:blip r:embed="rId10">
+                              <a:blip r:embed="rId11">
                                 <a:alphaModFix/>
                               </a:blip>
                               <a:srcRect/>
@@ -1323,7 +1323,7 @@
                               <pic:cNvPicPr preferRelativeResize="0"/>
                             </pic:nvPicPr>
                             <pic:blipFill rotWithShape="1">
-                              <a:blip r:embed="rId8">
+                              <a:blip r:embed="rId9">
                                 <a:alphaModFix/>
                               </a:blip>
                               <a:srcRect/>
@@ -1361,7 +1361,7 @@
                               <pic:cNvPicPr preferRelativeResize="0"/>
                             </pic:nvPicPr>
                             <pic:blipFill rotWithShape="1">
-                              <a:blip r:embed="rId7">
+                              <a:blip r:embed="rId8">
                                 <a:alphaModFix/>
                               </a:blip>
                               <a:srcRect/>
@@ -1387,7 +1387,7 @@
                               <pic:cNvPicPr preferRelativeResize="0"/>
                             </pic:nvPicPr>
                             <pic:blipFill rotWithShape="1">
-                              <a:blip r:embed="rId8">
+                              <a:blip r:embed="rId9">
                                 <a:alphaModFix/>
                               </a:blip>
                               <a:srcRect/>
@@ -1414,7 +1414,7 @@
                             <pic:cNvPicPr preferRelativeResize="0"/>
                           </pic:nvPicPr>
                           <pic:blipFill rotWithShape="1">
-                            <a:blip r:embed="rId11">
+                            <a:blip r:embed="rId12">
                               <a:alphaModFix/>
                             </a:blip>
                             <a:srcRect/>
@@ -1440,7 +1440,7 @@
                             <pic:cNvPicPr preferRelativeResize="0"/>
                           </pic:nvPicPr>
                           <pic:blipFill rotWithShape="1">
-                            <a:blip r:embed="rId12">
+                            <a:blip r:embed="rId13">
                               <a:alphaModFix/>
                             </a:blip>
                             <a:srcRect/>
@@ -1468,7 +1468,7 @@
                             <pic:cNvPicPr preferRelativeResize="0"/>
                           </pic:nvPicPr>
                           <pic:blipFill rotWithShape="1">
-                            <a:blip r:embed="rId9">
+                            <a:blip r:embed="rId10">
                               <a:alphaModFix/>
                             </a:blip>
                             <a:srcRect/>
@@ -1513,47 +1513,47 @@
                   </v:rect>
                   <v:group id="Group 9" o:spid="_x0000_s1048" style="position:absolute;left:1986;top:1417;width:1905;height:1920" coordorigin="1986,1418" coordsize="1905,1920" o:gfxdata="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">
                     <v:shape id="Shape 5" o:spid="_x0000_s1049" type="#_x0000_t75" alt="CRNRC057" style="position:absolute;left:1978;top:1425;width:1920;height:1905;rotation:-90;visibility:visible;mso-wrap-style:square" o:preferrelative="f" o:gfxdata="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">
-                      <v:imagedata r:id="rId13" o:title="CRNRC057"/>
+                      <v:imagedata r:id="rId14" o:title="CRNRC057"/>
                     </v:shape>
                     <v:shape id="Shape 6" o:spid="_x0000_s1050" type="#_x0000_t75" alt="CRNRC047" style="position:absolute;left:2373;top:1872;width:870;height:855;rotation:-90;visibility:visible;mso-wrap-style:square" o:preferrelative="f" o:gfxdata="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">
-                      <v:imagedata r:id="rId14" o:title="CRNRC047"/>
+                      <v:imagedata r:id="rId15" o:title="CRNRC047"/>
                     </v:shape>
                   </v:group>
                   <v:shape id="Shape 7" o:spid="_x0000_s1051" type="#_x0000_t75" alt="J0105250" style="position:absolute;left:3865;top:1544;width:4860;height:194;visibility:visible;mso-wrap-style:square" o:preferrelative="f" o:gfxdata="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">
-                    <v:imagedata r:id="rId15" o:title="J0105250"/>
+                    <v:imagedata r:id="rId16" o:title="J0105250"/>
                   </v:shape>
                   <v:group id="Group 13" o:spid="_x0000_s1052" style="position:absolute;left:8892;top:1418;width:1905;height:1920;rotation:90" coordorigin="1986,1418" coordsize="1905,1920" o:gfxdata="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">
                     <v:shape id="Shape 9" o:spid="_x0000_s1053" type="#_x0000_t75" alt="CRNRC057" style="position:absolute;left:1978;top:1425;width:1920;height:1905;rotation:-90;visibility:visible;mso-wrap-style:square" o:preferrelative="f" o:gfxdata="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">
-                      <v:imagedata r:id="rId16" o:title="CRNRC057"/>
+                      <v:imagedata r:id="rId17" o:title="CRNRC057"/>
                     </v:shape>
                     <v:shape id="Shape 10" o:spid="_x0000_s1054" type="#_x0000_t75" alt="CRNRC047" style="position:absolute;left:2373;top:1872;width:870;height:855;rotation:-90;visibility:visible;mso-wrap-style:square" o:preferrelative="f" o:gfxdata="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">
-                      <v:imagedata r:id="rId14" o:title="CRNRC047"/>
+                      <v:imagedata r:id="rId15" o:title="CRNRC047"/>
                     </v:shape>
                   </v:group>
                   <v:group id="Group 16" o:spid="_x0000_s1055" style="position:absolute;left:1991;top:13595;width:1905;height:1920;rotation:-90" coordorigin="1986,1418" coordsize="1905,1920" o:gfxdata="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">
                     <v:shape id="Shape 12" o:spid="_x0000_s1056" type="#_x0000_t75" alt="CRNRC057" style="position:absolute;left:1978;top:1425;width:1920;height:1905;rotation:-90;visibility:visible;mso-wrap-style:square" o:preferrelative="f" o:gfxdata="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">
-                      <v:imagedata r:id="rId16" o:title="CRNRC057"/>
+                      <v:imagedata r:id="rId17" o:title="CRNRC057"/>
                     </v:shape>
                     <v:shape id="Shape 13" o:spid="_x0000_s1057" type="#_x0000_t75" alt="CRNRC047" style="position:absolute;left:2373;top:1872;width:870;height:855;rotation:-90;visibility:visible;mso-wrap-style:square" o:preferrelative="f" o:gfxdata="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">
-                      <v:imagedata r:id="rId14" o:title="CRNRC047"/>
+                      <v:imagedata r:id="rId15" o:title="CRNRC047"/>
                     </v:shape>
                   </v:group>
                   <v:group id="Group 19" o:spid="_x0000_s1058" style="position:absolute;left:8898;top:13595;width:1905;height:1920;rotation:180" coordorigin="1986,1418" coordsize="1905,1920" o:gfxdata="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">
                     <v:shape id="Shape 15" o:spid="_x0000_s1059" type="#_x0000_t75" alt="CRNRC057" style="position:absolute;left:1978;top:1425;width:1920;height:1905;rotation:-90;visibility:visible;mso-wrap-style:square" o:preferrelative="f" o:gfxdata="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">
-                      <v:imagedata r:id="rId13" o:title="CRNRC057"/>
+                      <v:imagedata r:id="rId14" o:title="CRNRC057"/>
                     </v:shape>
                     <v:shape id="Shape 16" o:spid="_x0000_s1060" type="#_x0000_t75" alt="CRNRC047" style="position:absolute;left:2373;top:1872;width:870;height:855;rotation:-90;visibility:visible;mso-wrap-style:square" o:preferrelative="f" o:gfxdata="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">
-                      <v:imagedata r:id="rId14" o:title="CRNRC047"/>
+                      <v:imagedata r:id="rId15" o:title="CRNRC047"/>
                     </v:shape>
                   </v:group>
                   <v:shape id="Shape 17" o:spid="_x0000_s1061" type="#_x0000_t75" alt="BDRSC012" style="position:absolute;left:10525;top:3323;width:140;height:10339;visibility:visible;mso-wrap-style:square" o:preferrelative="f" o:gfxdata="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">
-                    <v:imagedata r:id="rId17" o:title="BDRSC012"/>
+                    <v:imagedata r:id="rId18" o:title="BDRSC012"/>
                   </v:shape>
                   <v:shape id="Shape 18" o:spid="_x0000_s1062" type="#_x0000_t75" alt="BDRSC012" style="position:absolute;left:2125;top:3323;width:140;height:10339;visibility:visible;mso-wrap-style:square" o:preferrelative="f" o:gfxdata="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" filled="t" fillcolor="#3cc">
-                    <v:imagedata r:id="rId18" o:title="BDRSC012"/>
+                    <v:imagedata r:id="rId19" o:title="BDRSC012"/>
                   </v:shape>
                   <v:shape id="Shape 19" o:spid="_x0000_s1063" type="#_x0000_t75" alt="J0105250" style="position:absolute;left:3940;top:15149;width:4860;height:194;visibility:visible;mso-wrap-style:square" o:preferrelative="f" o:gfxdata="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">
-                    <v:imagedata r:id="rId15" o:title="J0105250"/>
+                    <v:imagedata r:id="rId16" o:title="J0105250"/>
                   </v:shape>
                 </v:group>
               </v:group>
@@ -1646,7 +1646,7 @@
                     <pic:cNvPicPr preferRelativeResize="0"/>
                   </pic:nvPicPr>
                   <pic:blipFill>
-                    <a:blip r:embed="rId19"/>
+                    <a:blip r:embed="rId20"/>
                     <a:srcRect/>
                     <a:stretch>
                       <a:fillRect/>
@@ -1694,7 +1694,7 @@
                     <pic:cNvPicPr preferRelativeResize="0"/>
                   </pic:nvPicPr>
                   <pic:blipFill>
-                    <a:blip r:embed="rId20"/>
+                    <a:blip r:embed="rId21"/>
                     <a:srcRect/>
                     <a:stretch>
                       <a:fillRect/>
@@ -2153,7 +2153,7 @@
             </w:rPr>
             <w:fldChar w:fldCharType="separate"/>
           </w:r>
-          <w:hyperlink w:anchor="_Toc119548745" w:history="1">
+          <w:hyperlink w:anchor="_Toc119616700" w:history="1">
             <w:r>
               <w:rPr>
                 <w:rStyle w:val="Hyperlink"/>
@@ -2193,7 +2193,7 @@
                 <w:sz w:val="26"/>
                 <w:szCs w:val="26"/>
               </w:rPr>
-              <w:instrText xml:space="preserve"> PAGEREF _Toc119548745 \h </w:instrText>
+              <w:instrText xml:space="preserve"> PAGEREF _Toc119616700 \h </w:instrText>
             </w:r>
             <w:r>
               <w:rPr>
@@ -2249,7 +2249,7 @@
               <w:szCs w:val="26"/>
             </w:rPr>
           </w:pPr>
-          <w:hyperlink w:anchor="_Toc119548746" w:history="1">
+          <w:hyperlink w:anchor="_Toc119616701" w:history="1">
             <w:r>
               <w:rPr>
                 <w:rStyle w:val="Hyperlink"/>
@@ -2289,7 +2289,7 @@
                 <w:sz w:val="26"/>
                 <w:szCs w:val="26"/>
               </w:rPr>
-              <w:instrText xml:space="preserve"> PAGEREF _Toc119548746 \h </w:instrText>
+              <w:instrText xml:space="preserve"> PAGEREF _Toc119616701 \h </w:instrText>
             </w:r>
             <w:r>
               <w:rPr>
@@ -2345,7 +2345,7 @@
               <w:szCs w:val="26"/>
             </w:rPr>
           </w:pPr>
-          <w:hyperlink w:anchor="_Toc119548747" w:history="1">
+          <w:hyperlink w:anchor="_Toc119616702" w:history="1">
             <w:r>
               <w:rPr>
                 <w:rStyle w:val="Hyperlink"/>
@@ -2384,7 +2384,7 @@
                 <w:sz w:val="26"/>
                 <w:szCs w:val="26"/>
               </w:rPr>
-              <w:instrText xml:space="preserve"> PAGEREF _Toc119548747 \h </w:instrText>
+              <w:instrText xml:space="preserve"> PAGEREF _Toc119616702 \h </w:instrText>
             </w:r>
             <w:r>
               <w:rPr>
@@ -2440,7 +2440,7 @@
               <w:szCs w:val="26"/>
             </w:rPr>
           </w:pPr>
-          <w:hyperlink w:anchor="_Toc119548748" w:history="1">
+          <w:hyperlink w:anchor="_Toc119616703" w:history="1">
             <w:r>
               <w:rPr>
                 <w:rStyle w:val="Hyperlink"/>
@@ -2479,7 +2479,7 @@
                 <w:sz w:val="26"/>
                 <w:szCs w:val="26"/>
               </w:rPr>
-              <w:instrText xml:space="preserve"> PAGEREF _Toc119548748 \h </w:instrText>
+              <w:instrText xml:space="preserve"> PAGEREF _Toc119616703 \h </w:instrText>
             </w:r>
             <w:r>
               <w:rPr>
@@ -2535,7 +2535,7 @@
               <w:szCs w:val="26"/>
             </w:rPr>
           </w:pPr>
-          <w:hyperlink w:anchor="_Toc119548749" w:history="1">
+          <w:hyperlink w:anchor="_Toc119616704" w:history="1">
             <w:r>
               <w:rPr>
                 <w:rStyle w:val="Hyperlink"/>
@@ -2574,7 +2574,7 @@
                 <w:sz w:val="26"/>
                 <w:szCs w:val="26"/>
               </w:rPr>
-              <w:instrText xml:space="preserve"> PAGEREF _Toc119548749 \h </w:instrText>
+              <w:instrText xml:space="preserve"> PAGEREF _Toc119616704 \h </w:instrText>
             </w:r>
             <w:r>
               <w:rPr>
@@ -2630,7 +2630,7 @@
               <w:szCs w:val="26"/>
             </w:rPr>
           </w:pPr>
-          <w:hyperlink w:anchor="_Toc119548750" w:history="1">
+          <w:hyperlink w:anchor="_Toc119616705" w:history="1">
             <w:r>
               <w:rPr>
                 <w:rStyle w:val="Hyperlink"/>
@@ -2669,7 +2669,7 @@
                 <w:sz w:val="26"/>
                 <w:szCs w:val="26"/>
               </w:rPr>
-              <w:instrText xml:space="preserve"> PAGEREF _Toc119548750 \h </w:instrText>
+              <w:instrText xml:space="preserve"> PAGEREF _Toc119616705 \h </w:instrText>
             </w:r>
             <w:r>
               <w:rPr>
@@ -2725,7 +2725,7 @@
               <w:szCs w:val="26"/>
             </w:rPr>
           </w:pPr>
-          <w:hyperlink w:anchor="_Toc119548751" w:history="1">
+          <w:hyperlink w:anchor="_Toc119616706" w:history="1">
             <w:r>
               <w:rPr>
                 <w:rStyle w:val="Hyperlink"/>
@@ -2764,7 +2764,7 @@
                 <w:sz w:val="26"/>
                 <w:szCs w:val="26"/>
               </w:rPr>
-              <w:instrText xml:space="preserve"> PAGEREF _Toc119548751 \h </w:instrText>
+              <w:instrText xml:space="preserve"> PAGEREF _Toc119616706 \h </w:instrText>
             </w:r>
             <w:r>
               <w:rPr>
@@ -2820,7 +2820,7 @@
               <w:szCs w:val="26"/>
             </w:rPr>
           </w:pPr>
-          <w:hyperlink w:anchor="_Toc119548752" w:history="1">
+          <w:hyperlink w:anchor="_Toc119616707" w:history="1">
             <w:r>
               <w:rPr>
                 <w:rStyle w:val="Hyperlink"/>
@@ -2859,7 +2859,7 @@
                 <w:sz w:val="26"/>
                 <w:szCs w:val="26"/>
               </w:rPr>
-              <w:instrText xml:space="preserve"> PAGEREF _Toc119548752 \h </w:instrText>
+              <w:instrText xml:space="preserve"> PAGEREF _Toc119616707 \h </w:instrText>
             </w:r>
             <w:r>
               <w:rPr>
@@ -2915,7 +2915,7 @@
               <w:szCs w:val="26"/>
             </w:rPr>
           </w:pPr>
-          <w:hyperlink w:anchor="_Toc119548753" w:history="1">
+          <w:hyperlink w:anchor="_Toc119616708" w:history="1">
             <w:r>
               <w:rPr>
                 <w:rStyle w:val="Hyperlink"/>
@@ -2954,7 +2954,7 @@
                 <w:sz w:val="26"/>
                 <w:szCs w:val="26"/>
               </w:rPr>
-              <w:instrText xml:space="preserve"> PAGEREF _Toc119548753 \h </w:instrText>
+              <w:instrText xml:space="preserve"> PAGEREF _Toc119616708 \h </w:instrText>
             </w:r>
             <w:r>
               <w:rPr>
@@ -3010,7 +3010,7 @@
               <w:szCs w:val="26"/>
             </w:rPr>
           </w:pPr>
-          <w:hyperlink w:anchor="_Toc119548754" w:history="1">
+          <w:hyperlink w:anchor="_Toc119616709" w:history="1">
             <w:r>
               <w:rPr>
                 <w:rStyle w:val="Hyperlink"/>
@@ -3049,7 +3049,7 @@
                 <w:sz w:val="26"/>
                 <w:szCs w:val="26"/>
               </w:rPr>
-              <w:instrText xml:space="preserve"> PAGEREF _Toc119548754 \h </w:instrText>
+              <w:instrText xml:space="preserve"> PAGEREF _Toc119616709 \h </w:instrText>
             </w:r>
             <w:r>
               <w:rPr>
@@ -3105,7 +3105,7 @@
               <w:szCs w:val="26"/>
             </w:rPr>
           </w:pPr>
-          <w:hyperlink w:anchor="_Toc119548755" w:history="1">
+          <w:hyperlink w:anchor="_Toc119616710" w:history="1">
             <w:r>
               <w:rPr>
                 <w:rStyle w:val="Hyperlink"/>
@@ -3144,7 +3144,7 @@
                 <w:sz w:val="26"/>
                 <w:szCs w:val="26"/>
               </w:rPr>
-              <w:instrText xml:space="preserve"> PAGEREF _Toc119548755 \h </w:instrText>
+              <w:instrText xml:space="preserve"> PAGEREF _Toc119616710 \h </w:instrText>
             </w:r>
             <w:r>
               <w:rPr>
@@ -3200,7 +3200,7 @@
               <w:szCs w:val="26"/>
             </w:rPr>
           </w:pPr>
-          <w:hyperlink w:anchor="_Toc119548756" w:history="1">
+          <w:hyperlink w:anchor="_Toc119616711" w:history="1">
             <w:r>
               <w:rPr>
                 <w:rStyle w:val="Hyperlink"/>
@@ -3239,7 +3239,7 @@
                 <w:sz w:val="26"/>
                 <w:szCs w:val="26"/>
               </w:rPr>
-              <w:instrText xml:space="preserve"> PAGEREF _Toc119548756 \h </w:instrText>
+              <w:instrText xml:space="preserve"> PAGEREF _Toc119616711 \h </w:instrText>
             </w:r>
             <w:r>
               <w:rPr>
@@ -3268,7 +3268,7 @@
                 <w:sz w:val="26"/>
                 <w:szCs w:val="26"/>
               </w:rPr>
-              <w:t>26</w:t>
+              <w:t>25</w:t>
             </w:r>
             <w:r>
               <w:rPr>
@@ -3295,7 +3295,7 @@
               <w:szCs w:val="26"/>
             </w:rPr>
           </w:pPr>
-          <w:hyperlink w:anchor="_Toc119548757" w:history="1">
+          <w:hyperlink w:anchor="_Toc119616712" w:history="1">
             <w:r>
               <w:rPr>
                 <w:rStyle w:val="Hyperlink"/>
@@ -3334,7 +3334,7 @@
                 <w:sz w:val="26"/>
                 <w:szCs w:val="26"/>
               </w:rPr>
-              <w:instrText xml:space="preserve"> PAGEREF _Toc119548757 \h </w:instrText>
+              <w:instrText xml:space="preserve"> PAGEREF _Toc119616712 \h </w:instrText>
             </w:r>
             <w:r>
               <w:rPr>
@@ -3363,7 +3363,7 @@
                 <w:sz w:val="26"/>
                 <w:szCs w:val="26"/>
               </w:rPr>
-              <w:t>29</w:t>
+              <w:t>28</w:t>
             </w:r>
             <w:r>
               <w:rPr>
@@ -3390,7 +3390,7 @@
               <w:szCs w:val="26"/>
             </w:rPr>
           </w:pPr>
-          <w:hyperlink w:anchor="_Toc119548758" w:history="1">
+          <w:hyperlink w:anchor="_Toc119616713" w:history="1">
             <w:r>
               <w:rPr>
                 <w:rStyle w:val="Hyperlink"/>
@@ -3429,7 +3429,7 @@
                 <w:sz w:val="26"/>
                 <w:szCs w:val="26"/>
               </w:rPr>
-              <w:instrText xml:space="preserve"> PAGEREF _Toc119548758 \h </w:instrText>
+              <w:instrText xml:space="preserve"> PAGEREF _Toc119616713 \h </w:instrText>
             </w:r>
             <w:r>
               <w:rPr>
@@ -3458,7 +3458,7 @@
                 <w:sz w:val="26"/>
                 <w:szCs w:val="26"/>
               </w:rPr>
-              <w:t>32</w:t>
+              <w:t>31</w:t>
             </w:r>
             <w:r>
               <w:rPr>
@@ -3485,7 +3485,7 @@
               <w:szCs w:val="26"/>
             </w:rPr>
           </w:pPr>
-          <w:hyperlink w:anchor="_Toc119548759" w:history="1">
+          <w:hyperlink w:anchor="_Toc119616714" w:history="1">
             <w:r>
               <w:rPr>
                 <w:rStyle w:val="Hyperlink"/>
@@ -3524,7 +3524,7 @@
                 <w:sz w:val="26"/>
                 <w:szCs w:val="26"/>
               </w:rPr>
-              <w:instrText xml:space="preserve"> PAGEREF _Toc119548759 \h </w:instrText>
+              <w:instrText xml:space="preserve"> PAGEREF _Toc119616714 \h </w:instrText>
             </w:r>
             <w:r>
               <w:rPr>
@@ -3553,7 +3553,7 @@
                 <w:sz w:val="26"/>
                 <w:szCs w:val="26"/>
               </w:rPr>
-              <w:t>35</w:t>
+              <w:t>34</w:t>
             </w:r>
             <w:r>
               <w:rPr>
@@ -3580,7 +3580,7 @@
               <w:szCs w:val="26"/>
             </w:rPr>
           </w:pPr>
-          <w:hyperlink w:anchor="_Toc119548760" w:history="1">
+          <w:hyperlink w:anchor="_Toc119616715" w:history="1">
             <w:r>
               <w:rPr>
                 <w:rStyle w:val="Hyperlink"/>
@@ -3619,7 +3619,7 @@
                 <w:sz w:val="26"/>
                 <w:szCs w:val="26"/>
               </w:rPr>
-              <w:instrText xml:space="preserve"> PAGEREF _Toc119548760 \h </w:instrText>
+              <w:instrText xml:space="preserve"> PAGEREF _Toc119616715 \h </w:instrText>
             </w:r>
             <w:r>
               <w:rPr>
@@ -3648,7 +3648,7 @@
                 <w:sz w:val="26"/>
                 <w:szCs w:val="26"/>
               </w:rPr>
-              <w:t>38</w:t>
+              <w:t>37</w:t>
             </w:r>
             <w:r>
               <w:rPr>
@@ -3675,7 +3675,7 @@
               <w:szCs w:val="26"/>
             </w:rPr>
           </w:pPr>
-          <w:hyperlink w:anchor="_Toc119548761" w:history="1">
+          <w:hyperlink w:anchor="_Toc119616716" w:history="1">
             <w:r>
               <w:rPr>
                 <w:rStyle w:val="Hyperlink"/>
@@ -3714,7 +3714,7 @@
                 <w:sz w:val="26"/>
                 <w:szCs w:val="26"/>
               </w:rPr>
-              <w:instrText xml:space="preserve"> PAGEREF _Toc119548761 \h </w:instrText>
+              <w:instrText xml:space="preserve"> PAGEREF _Toc119616716 \h </w:instrText>
             </w:r>
             <w:r>
               <w:rPr>
@@ -3743,7 +3743,7 @@
                 <w:sz w:val="26"/>
                 <w:szCs w:val="26"/>
               </w:rPr>
-              <w:t>41</w:t>
+              <w:t>40</w:t>
             </w:r>
             <w:r>
               <w:rPr>
@@ -3770,7 +3770,7 @@
               <w:szCs w:val="26"/>
             </w:rPr>
           </w:pPr>
-          <w:hyperlink w:anchor="_Toc119548762" w:history="1">
+          <w:hyperlink w:anchor="_Toc119616717" w:history="1">
             <w:r>
               <w:rPr>
                 <w:rStyle w:val="Hyperlink"/>
@@ -3809,7 +3809,7 @@
                 <w:sz w:val="26"/>
                 <w:szCs w:val="26"/>
               </w:rPr>
-              <w:instrText xml:space="preserve"> PAGEREF _Toc119548762 \h </w:instrText>
+              <w:instrText xml:space="preserve"> PAGEREF _Toc119616717 \h </w:instrText>
             </w:r>
             <w:r>
               <w:rPr>
@@ -3838,7 +3838,7 @@
                 <w:sz w:val="26"/>
                 <w:szCs w:val="26"/>
               </w:rPr>
-              <w:t>44</w:t>
+              <w:t>43</w:t>
             </w:r>
             <w:r>
               <w:rPr>
@@ -3865,7 +3865,7 @@
               <w:szCs w:val="26"/>
             </w:rPr>
           </w:pPr>
-          <w:hyperlink w:anchor="_Toc119548763" w:history="1">
+          <w:hyperlink w:anchor="_Toc119616718" w:history="1">
             <w:r>
               <w:rPr>
                 <w:rStyle w:val="Hyperlink"/>
@@ -3904,7 +3904,7 @@
                 <w:sz w:val="26"/>
                 <w:szCs w:val="26"/>
               </w:rPr>
-              <w:instrText xml:space="preserve"> PAGEREF _Toc119548763 \h </w:instrText>
+              <w:instrText xml:space="preserve"> PAGEREF _Toc119616718 \h </w:instrText>
             </w:r>
             <w:r>
               <w:rPr>
@@ -3933,7 +3933,7 @@
                 <w:sz w:val="26"/>
                 <w:szCs w:val="26"/>
               </w:rPr>
-              <w:t>47</w:t>
+              <w:t>46</w:t>
             </w:r>
             <w:r>
               <w:rPr>
@@ -3960,7 +3960,7 @@
               <w:szCs w:val="26"/>
             </w:rPr>
           </w:pPr>
-          <w:hyperlink w:anchor="_Toc119548764" w:history="1">
+          <w:hyperlink w:anchor="_Toc119616719" w:history="1">
             <w:r>
               <w:rPr>
                 <w:rStyle w:val="Hyperlink"/>
@@ -3999,7 +3999,7 @@
                 <w:sz w:val="26"/>
                 <w:szCs w:val="26"/>
               </w:rPr>
-              <w:instrText xml:space="preserve"> PAGEREF _Toc119548764 \h </w:instrText>
+              <w:instrText xml:space="preserve"> PAGEREF _Toc119616719 \h </w:instrText>
             </w:r>
             <w:r>
               <w:rPr>
@@ -4028,7 +4028,7 @@
                 <w:sz w:val="26"/>
                 <w:szCs w:val="26"/>
               </w:rPr>
-              <w:t>51</w:t>
+              <w:t>50</w:t>
             </w:r>
             <w:r>
               <w:rPr>
@@ -4055,7 +4055,7 @@
               <w:szCs w:val="26"/>
             </w:rPr>
           </w:pPr>
-          <w:hyperlink w:anchor="_Toc119548765" w:history="1">
+          <w:hyperlink w:anchor="_Toc119616720" w:history="1">
             <w:r>
               <w:rPr>
                 <w:rStyle w:val="Hyperlink"/>
@@ -4094,7 +4094,7 @@
                 <w:sz w:val="26"/>
                 <w:szCs w:val="26"/>
               </w:rPr>
-              <w:instrText xml:space="preserve"> PAGEREF _Toc119548765 \h </w:instrText>
+              <w:instrText xml:space="preserve"> PAGEREF _Toc119616720 \h </w:instrText>
             </w:r>
             <w:r>
               <w:rPr>
@@ -4123,7 +4123,7 @@
                 <w:sz w:val="26"/>
                 <w:szCs w:val="26"/>
               </w:rPr>
-              <w:t>54</w:t>
+              <w:t>53</w:t>
             </w:r>
             <w:r>
               <w:rPr>
@@ -4150,7 +4150,7 @@
               <w:szCs w:val="26"/>
             </w:rPr>
           </w:pPr>
-          <w:hyperlink w:anchor="_Toc119548766" w:history="1">
+          <w:hyperlink w:anchor="_Toc119616721" w:history="1">
             <w:r>
               <w:rPr>
                 <w:rStyle w:val="Hyperlink"/>
@@ -4189,7 +4189,7 @@
                 <w:sz w:val="26"/>
                 <w:szCs w:val="26"/>
               </w:rPr>
-              <w:instrText xml:space="preserve"> PAGEREF _Toc119548766 \h </w:instrText>
+              <w:instrText xml:space="preserve"> PAGEREF _Toc119616721 \h </w:instrText>
             </w:r>
             <w:r>
               <w:rPr>
@@ -4218,7 +4218,7 @@
                 <w:sz w:val="26"/>
                 <w:szCs w:val="26"/>
               </w:rPr>
-              <w:t>57</w:t>
+              <w:t>56</w:t>
             </w:r>
             <w:r>
               <w:rPr>
@@ -4245,7 +4245,7 @@
               <w:szCs w:val="26"/>
             </w:rPr>
           </w:pPr>
-          <w:hyperlink w:anchor="_Toc119548767" w:history="1">
+          <w:hyperlink w:anchor="_Toc119616722" w:history="1">
             <w:r>
               <w:rPr>
                 <w:rStyle w:val="Hyperlink"/>
@@ -4284,7 +4284,7 @@
                 <w:sz w:val="26"/>
                 <w:szCs w:val="26"/>
               </w:rPr>
-              <w:instrText xml:space="preserve"> PAGEREF _Toc119548767 \h </w:instrText>
+              <w:instrText xml:space="preserve"> PAGEREF _Toc119616722 \h </w:instrText>
             </w:r>
             <w:r>
               <w:rPr>
@@ -4313,7 +4313,7 @@
                 <w:sz w:val="26"/>
                 <w:szCs w:val="26"/>
               </w:rPr>
-              <w:t>60</w:t>
+              <w:t>59</w:t>
             </w:r>
             <w:r>
               <w:rPr>
@@ -4340,7 +4340,7 @@
               <w:szCs w:val="26"/>
             </w:rPr>
           </w:pPr>
-          <w:hyperlink w:anchor="_Toc119548768" w:history="1">
+          <w:hyperlink w:anchor="_Toc119616723" w:history="1">
             <w:r>
               <w:rPr>
                 <w:rStyle w:val="Hyperlink"/>
@@ -4379,7 +4379,7 @@
                 <w:sz w:val="26"/>
                 <w:szCs w:val="26"/>
               </w:rPr>
-              <w:instrText xml:space="preserve"> PAGEREF _Toc119548768 \h </w:instrText>
+              <w:instrText xml:space="preserve"> PAGEREF _Toc119616723 \h </w:instrText>
             </w:r>
             <w:r>
               <w:rPr>
@@ -4408,7 +4408,7 @@
                 <w:sz w:val="26"/>
                 <w:szCs w:val="26"/>
               </w:rPr>
-              <w:t>60</w:t>
+              <w:t>59</w:t>
             </w:r>
             <w:r>
               <w:rPr>
@@ -4435,7 +4435,7 @@
               <w:szCs w:val="26"/>
             </w:rPr>
           </w:pPr>
-          <w:hyperlink w:anchor="_Toc119548769" w:history="1">
+          <w:hyperlink w:anchor="_Toc119616724" w:history="1">
             <w:r>
               <w:rPr>
                 <w:rStyle w:val="Hyperlink"/>
@@ -4474,7 +4474,7 @@
                 <w:sz w:val="26"/>
                 <w:szCs w:val="26"/>
               </w:rPr>
-              <w:instrText xml:space="preserve"> PAGEREF _Toc119548769 \h </w:instrText>
+              <w:instrText xml:space="preserve"> PAGEREF _Toc119616724 \h </w:instrText>
             </w:r>
             <w:r>
               <w:rPr>
@@ -4503,7 +4503,7 @@
                 <w:sz w:val="26"/>
                 <w:szCs w:val="26"/>
               </w:rPr>
-              <w:t>61</w:t>
+              <w:t>60</w:t>
             </w:r>
             <w:r>
               <w:rPr>
@@ -4530,7 +4530,7 @@
               <w:szCs w:val="26"/>
             </w:rPr>
           </w:pPr>
-          <w:hyperlink w:anchor="_Toc119548770" w:history="1">
+          <w:hyperlink w:anchor="_Toc119616725" w:history="1">
             <w:r>
               <w:rPr>
                 <w:rStyle w:val="Hyperlink"/>
@@ -4569,7 +4569,7 @@
                 <w:sz w:val="26"/>
                 <w:szCs w:val="26"/>
               </w:rPr>
-              <w:instrText xml:space="preserve"> PAGEREF _Toc119548770 \h </w:instrText>
+              <w:instrText xml:space="preserve"> PAGEREF _Toc119616725 \h </w:instrText>
             </w:r>
             <w:r>
               <w:rPr>
@@ -4598,7 +4598,7 @@
                 <w:sz w:val="26"/>
                 <w:szCs w:val="26"/>
               </w:rPr>
-              <w:t>62</w:t>
+              <w:t>61</w:t>
             </w:r>
             <w:r>
               <w:rPr>
@@ -4625,7 +4625,7 @@
               <w:szCs w:val="26"/>
             </w:rPr>
           </w:pPr>
-          <w:hyperlink w:anchor="_Toc119548771" w:history="1">
+          <w:hyperlink w:anchor="_Toc119616726" w:history="1">
             <w:r>
               <w:rPr>
                 <w:rStyle w:val="Hyperlink"/>
@@ -4664,7 +4664,7 @@
                 <w:sz w:val="26"/>
                 <w:szCs w:val="26"/>
               </w:rPr>
-              <w:instrText xml:space="preserve"> PAGEREF _Toc119548771 \h </w:instrText>
+              <w:instrText xml:space="preserve"> PAGEREF _Toc119616726 \h </w:instrText>
             </w:r>
             <w:r>
               <w:rPr>
@@ -4693,7 +4693,7 @@
                 <w:sz w:val="26"/>
                 <w:szCs w:val="26"/>
               </w:rPr>
-              <w:t>63</w:t>
+              <w:t>62</w:t>
             </w:r>
             <w:r>
               <w:rPr>
@@ -4720,7 +4720,7 @@
               <w:szCs w:val="26"/>
             </w:rPr>
           </w:pPr>
-          <w:hyperlink w:anchor="_Toc119548772" w:history="1">
+          <w:hyperlink w:anchor="_Toc119616727" w:history="1">
             <w:r>
               <w:rPr>
                 <w:rStyle w:val="Hyperlink"/>
@@ -4759,7 +4759,7 @@
                 <w:sz w:val="26"/>
                 <w:szCs w:val="26"/>
               </w:rPr>
-              <w:instrText xml:space="preserve"> PAGEREF _Toc119548772 \h </w:instrText>
+              <w:instrText xml:space="preserve"> PAGEREF _Toc119616727 \h </w:instrText>
             </w:r>
             <w:r>
               <w:rPr>
@@ -4788,7 +4788,7 @@
                 <w:sz w:val="26"/>
                 <w:szCs w:val="26"/>
               </w:rPr>
-              <w:t>64</w:t>
+              <w:t>63</w:t>
             </w:r>
             <w:r>
               <w:rPr>
@@ -4815,7 +4815,7 @@
               <w:szCs w:val="26"/>
             </w:rPr>
           </w:pPr>
-          <w:hyperlink w:anchor="_Toc119548773" w:history="1">
+          <w:hyperlink w:anchor="_Toc119616728" w:history="1">
             <w:r>
               <w:rPr>
                 <w:rStyle w:val="Hyperlink"/>
@@ -4854,7 +4854,7 @@
                 <w:sz w:val="26"/>
                 <w:szCs w:val="26"/>
               </w:rPr>
-              <w:instrText xml:space="preserve"> PAGEREF _Toc119548773 \h </w:instrText>
+              <w:instrText xml:space="preserve"> PAGEREF _Toc119616728 \h </w:instrText>
             </w:r>
             <w:r>
               <w:rPr>
@@ -4883,7 +4883,7 @@
                 <w:sz w:val="26"/>
                 <w:szCs w:val="26"/>
               </w:rPr>
-              <w:t>65</w:t>
+              <w:t>64</w:t>
             </w:r>
             <w:r>
               <w:rPr>
@@ -4910,7 +4910,7 @@
               <w:szCs w:val="26"/>
             </w:rPr>
           </w:pPr>
-          <w:hyperlink w:anchor="_Toc119548774" w:history="1">
+          <w:hyperlink w:anchor="_Toc119616729" w:history="1">
             <w:r>
               <w:rPr>
                 <w:rStyle w:val="Hyperlink"/>
@@ -4949,7 +4949,7 @@
                 <w:sz w:val="26"/>
                 <w:szCs w:val="26"/>
               </w:rPr>
-              <w:instrText xml:space="preserve"> PAGEREF _Toc119548774 \h </w:instrText>
+              <w:instrText xml:space="preserve"> PAGEREF _Toc119616729 \h </w:instrText>
             </w:r>
             <w:r>
               <w:rPr>
@@ -4978,7 +4978,7 @@
                 <w:sz w:val="26"/>
                 <w:szCs w:val="26"/>
               </w:rPr>
-              <w:t>66</w:t>
+              <w:t>65</w:t>
             </w:r>
             <w:r>
               <w:rPr>
@@ -5005,7 +5005,7 @@
               <w:szCs w:val="26"/>
             </w:rPr>
           </w:pPr>
-          <w:hyperlink w:anchor="_Toc119548775" w:history="1">
+          <w:hyperlink w:anchor="_Toc119616730" w:history="1">
             <w:r>
               <w:rPr>
                 <w:rStyle w:val="Hyperlink"/>
@@ -5044,7 +5044,7 @@
                 <w:sz w:val="26"/>
                 <w:szCs w:val="26"/>
               </w:rPr>
-              <w:instrText xml:space="preserve"> PAGEREF _Toc119548775 \h </w:instrText>
+              <w:instrText xml:space="preserve"> PAGEREF _Toc119616730 \h </w:instrText>
             </w:r>
             <w:r>
               <w:rPr>
@@ -5073,7 +5073,7 @@
                 <w:sz w:val="26"/>
                 <w:szCs w:val="26"/>
               </w:rPr>
-              <w:t>67</w:t>
+              <w:t>66</w:t>
             </w:r>
             <w:r>
               <w:rPr>
@@ -5100,7 +5100,7 @@
               <w:szCs w:val="26"/>
             </w:rPr>
           </w:pPr>
-          <w:hyperlink w:anchor="_Toc119548776" w:history="1">
+          <w:hyperlink w:anchor="_Toc119616731" w:history="1">
             <w:r>
               <w:rPr>
                 <w:rStyle w:val="Hyperlink"/>
@@ -5139,7 +5139,7 @@
                 <w:sz w:val="26"/>
                 <w:szCs w:val="26"/>
               </w:rPr>
-              <w:instrText xml:space="preserve"> PAGEREF _Toc119548776 \h </w:instrText>
+              <w:instrText xml:space="preserve"> PAGEREF _Toc119616731 \h </w:instrText>
             </w:r>
             <w:r>
               <w:rPr>
@@ -5168,7 +5168,7 @@
                 <w:sz w:val="26"/>
                 <w:szCs w:val="26"/>
               </w:rPr>
-              <w:t>68</w:t>
+              <w:t>67</w:t>
             </w:r>
             <w:r>
               <w:rPr>
@@ -5195,7 +5195,7 @@
               <w:szCs w:val="26"/>
             </w:rPr>
           </w:pPr>
-          <w:hyperlink w:anchor="_Toc119548777" w:history="1">
+          <w:hyperlink w:anchor="_Toc119616732" w:history="1">
             <w:r>
               <w:rPr>
                 <w:rStyle w:val="Hyperlink"/>
@@ -5234,7 +5234,7 @@
                 <w:sz w:val="26"/>
                 <w:szCs w:val="26"/>
               </w:rPr>
-              <w:instrText xml:space="preserve"> PAGEREF _Toc119548777 \h </w:instrText>
+              <w:instrText xml:space="preserve"> PAGEREF _Toc119616732 \h </w:instrText>
             </w:r>
             <w:r>
               <w:rPr>
@@ -5263,7 +5263,7 @@
                 <w:sz w:val="26"/>
                 <w:szCs w:val="26"/>
               </w:rPr>
-              <w:t>69</w:t>
+              <w:t>68</w:t>
             </w:r>
             <w:r>
               <w:rPr>
@@ -5290,7 +5290,7 @@
               <w:szCs w:val="26"/>
             </w:rPr>
           </w:pPr>
-          <w:hyperlink w:anchor="_Toc119548778" w:history="1">
+          <w:hyperlink w:anchor="_Toc119616733" w:history="1">
             <w:r>
               <w:rPr>
                 <w:rStyle w:val="Hyperlink"/>
@@ -5329,7 +5329,7 @@
                 <w:sz w:val="26"/>
                 <w:szCs w:val="26"/>
               </w:rPr>
-              <w:instrText xml:space="preserve"> PAGEREF _Toc119548778 \h </w:instrText>
+              <w:instrText xml:space="preserve"> PAGEREF _Toc119616733 \h </w:instrText>
             </w:r>
             <w:r>
               <w:rPr>
@@ -5358,7 +5358,7 @@
                 <w:sz w:val="26"/>
                 <w:szCs w:val="26"/>
               </w:rPr>
-              <w:t>70</w:t>
+              <w:t>69</w:t>
             </w:r>
             <w:r>
               <w:rPr>
@@ -5385,7 +5385,7 @@
               <w:szCs w:val="26"/>
             </w:rPr>
           </w:pPr>
-          <w:hyperlink w:anchor="_Toc119548779" w:history="1">
+          <w:hyperlink w:anchor="_Toc119616734" w:history="1">
             <w:r>
               <w:rPr>
                 <w:rStyle w:val="Hyperlink"/>
@@ -5424,7 +5424,7 @@
                 <w:sz w:val="26"/>
                 <w:szCs w:val="26"/>
               </w:rPr>
-              <w:instrText xml:space="preserve"> PAGEREF _Toc119548779 \h </w:instrText>
+              <w:instrText xml:space="preserve"> PAGEREF _Toc119616734 \h </w:instrText>
             </w:r>
             <w:r>
               <w:rPr>
@@ -5453,7 +5453,7 @@
                 <w:sz w:val="26"/>
                 <w:szCs w:val="26"/>
               </w:rPr>
-              <w:t>71</w:t>
+              <w:t>70</w:t>
             </w:r>
             <w:r>
               <w:rPr>
@@ -5480,7 +5480,7 @@
               <w:szCs w:val="26"/>
             </w:rPr>
           </w:pPr>
-          <w:hyperlink w:anchor="_Toc119548780" w:history="1">
+          <w:hyperlink w:anchor="_Toc119616735" w:history="1">
             <w:r>
               <w:rPr>
                 <w:rStyle w:val="Hyperlink"/>
@@ -5519,7 +5519,7 @@
                 <w:sz w:val="26"/>
                 <w:szCs w:val="26"/>
               </w:rPr>
-              <w:instrText xml:space="preserve"> PAGEREF _Toc119548780 \h </w:instrText>
+              <w:instrText xml:space="preserve"> PAGEREF _Toc119616735 \h </w:instrText>
             </w:r>
             <w:r>
               <w:rPr>
@@ -5548,7 +5548,7 @@
                 <w:sz w:val="26"/>
                 <w:szCs w:val="26"/>
               </w:rPr>
-              <w:t>72</w:t>
+              <w:t>71</w:t>
             </w:r>
             <w:r>
               <w:rPr>
@@ -5575,7 +5575,7 @@
               <w:szCs w:val="26"/>
             </w:rPr>
           </w:pPr>
-          <w:hyperlink w:anchor="_Toc119548781" w:history="1">
+          <w:hyperlink w:anchor="_Toc119616736" w:history="1">
             <w:r>
               <w:rPr>
                 <w:rStyle w:val="Hyperlink"/>
@@ -5614,7 +5614,7 @@
                 <w:sz w:val="26"/>
                 <w:szCs w:val="26"/>
               </w:rPr>
-              <w:instrText xml:space="preserve"> PAGEREF _Toc119548781 \h </w:instrText>
+              <w:instrText xml:space="preserve"> PAGEREF _Toc119616736 \h </w:instrText>
             </w:r>
             <w:r>
               <w:rPr>
@@ -5643,7 +5643,7 @@
                 <w:sz w:val="26"/>
                 <w:szCs w:val="26"/>
               </w:rPr>
-              <w:t>73</w:t>
+              <w:t>72</w:t>
             </w:r>
             <w:r>
               <w:rPr>
@@ -5670,7 +5670,7 @@
               <w:szCs w:val="26"/>
             </w:rPr>
           </w:pPr>
-          <w:hyperlink w:anchor="_Toc119548782" w:history="1">
+          <w:hyperlink w:anchor="_Toc119616737" w:history="1">
             <w:r>
               <w:rPr>
                 <w:rStyle w:val="Hyperlink"/>
@@ -5709,7 +5709,7 @@
                 <w:sz w:val="26"/>
                 <w:szCs w:val="26"/>
               </w:rPr>
-              <w:instrText xml:space="preserve"> PAGEREF _Toc119548782 \h </w:instrText>
+              <w:instrText xml:space="preserve"> PAGEREF _Toc119616737 \h </w:instrText>
             </w:r>
             <w:r>
               <w:rPr>
@@ -5738,7 +5738,7 @@
                 <w:sz w:val="26"/>
                 <w:szCs w:val="26"/>
               </w:rPr>
-              <w:t>74</w:t>
+              <w:t>73</w:t>
             </w:r>
             <w:r>
               <w:rPr>
@@ -5765,7 +5765,7 @@
               <w:szCs w:val="26"/>
             </w:rPr>
           </w:pPr>
-          <w:hyperlink w:anchor="_Toc119548783" w:history="1">
+          <w:hyperlink w:anchor="_Toc119616738" w:history="1">
             <w:r>
               <w:rPr>
                 <w:rStyle w:val="Hyperlink"/>
@@ -5804,7 +5804,7 @@
                 <w:sz w:val="26"/>
                 <w:szCs w:val="26"/>
               </w:rPr>
-              <w:instrText xml:space="preserve"> PAGEREF _Toc119548783 \h </w:instrText>
+              <w:instrText xml:space="preserve"> PAGEREF _Toc119616738 \h </w:instrText>
             </w:r>
             <w:r>
               <w:rPr>
@@ -5833,7 +5833,7 @@
                 <w:sz w:val="26"/>
                 <w:szCs w:val="26"/>
               </w:rPr>
-              <w:t>75</w:t>
+              <w:t>74</w:t>
             </w:r>
             <w:r>
               <w:rPr>
@@ -5860,7 +5860,7 @@
               <w:szCs w:val="26"/>
             </w:rPr>
           </w:pPr>
-          <w:hyperlink w:anchor="_Toc119548784" w:history="1">
+          <w:hyperlink w:anchor="_Toc119616739" w:history="1">
             <w:r>
               <w:rPr>
                 <w:rStyle w:val="Hyperlink"/>
@@ -5899,7 +5899,7 @@
                 <w:sz w:val="26"/>
                 <w:szCs w:val="26"/>
               </w:rPr>
-              <w:instrText xml:space="preserve"> PAGEREF _Toc119548784 \h </w:instrText>
+              <w:instrText xml:space="preserve"> PAGEREF _Toc119616739 \h </w:instrText>
             </w:r>
             <w:r>
               <w:rPr>
@@ -5928,7 +5928,7 @@
                 <w:sz w:val="26"/>
                 <w:szCs w:val="26"/>
               </w:rPr>
-              <w:t>76</w:t>
+              <w:t>75</w:t>
             </w:r>
             <w:r>
               <w:rPr>
@@ -5955,7 +5955,7 @@
               <w:szCs w:val="26"/>
             </w:rPr>
           </w:pPr>
-          <w:hyperlink w:anchor="_Toc119548785" w:history="1">
+          <w:hyperlink w:anchor="_Toc119616740" w:history="1">
             <w:r>
               <w:rPr>
                 <w:rStyle w:val="Hyperlink"/>
@@ -5994,7 +5994,7 @@
                 <w:sz w:val="26"/>
                 <w:szCs w:val="26"/>
               </w:rPr>
-              <w:instrText xml:space="preserve"> PAGEREF _Toc119548785 \h </w:instrText>
+              <w:instrText xml:space="preserve"> PAGEREF _Toc119616740 \h </w:instrText>
             </w:r>
             <w:r>
               <w:rPr>
@@ -6023,7 +6023,7 @@
                 <w:sz w:val="26"/>
                 <w:szCs w:val="26"/>
               </w:rPr>
-              <w:t>77</w:t>
+              <w:t>76</w:t>
             </w:r>
             <w:r>
               <w:rPr>
@@ -6050,7 +6050,7 @@
               <w:szCs w:val="26"/>
             </w:rPr>
           </w:pPr>
-          <w:hyperlink w:anchor="_Toc119548786" w:history="1">
+          <w:hyperlink w:anchor="_Toc119616741" w:history="1">
             <w:r>
               <w:rPr>
                 <w:rStyle w:val="Hyperlink"/>
@@ -6089,7 +6089,7 @@
                 <w:sz w:val="26"/>
                 <w:szCs w:val="26"/>
               </w:rPr>
-              <w:instrText xml:space="preserve"> PAGEREF _Toc119548786 \h </w:instrText>
+              <w:instrText xml:space="preserve"> PAGEREF _Toc119616741 \h </w:instrText>
             </w:r>
             <w:r>
               <w:rPr>
@@ -6118,7 +6118,7 @@
                 <w:sz w:val="26"/>
                 <w:szCs w:val="26"/>
               </w:rPr>
-              <w:t>78</w:t>
+              <w:t>77</w:t>
             </w:r>
             <w:r>
               <w:rPr>
@@ -6145,7 +6145,7 @@
               <w:szCs w:val="26"/>
             </w:rPr>
           </w:pPr>
-          <w:hyperlink w:anchor="_Toc119548787" w:history="1">
+          <w:hyperlink w:anchor="_Toc119616742" w:history="1">
             <w:r>
               <w:rPr>
                 <w:rStyle w:val="Hyperlink"/>
@@ -6184,7 +6184,7 @@
                 <w:sz w:val="26"/>
                 <w:szCs w:val="26"/>
               </w:rPr>
-              <w:instrText xml:space="preserve"> PAGEREF _Toc119548787 \h </w:instrText>
+              <w:instrText xml:space="preserve"> PAGEREF _Toc119616742 \h </w:instrText>
             </w:r>
             <w:r>
               <w:rPr>
@@ -6213,7 +6213,197 @@
                 <w:sz w:val="26"/>
                 <w:szCs w:val="26"/>
               </w:rPr>
-              <w:t>79</w:t>
+              <w:t>78</w:t>
+            </w:r>
+            <w:r>
+              <w:rPr>
+                <w:rFonts w:ascii="Times New Roman" w:hAnsi="Times New Roman" w:cs="Times New Roman"/>
+                <w:noProof/>
+                <w:webHidden/>
+                <w:sz w:val="26"/>
+                <w:szCs w:val="26"/>
+              </w:rPr>
+              <w:fldChar w:fldCharType="end"/>
+            </w:r>
+          </w:hyperlink>
+        </w:p>
+        <w:p>
+          <w:pPr>
+            <w:pStyle w:val="TOC3"/>
+            <w:tabs>
+              <w:tab w:val="right" w:pos="9111"/>
+            </w:tabs>
+            <w:rPr>
+              <w:rFonts w:ascii="Times New Roman" w:eastAsiaTheme="minorEastAsia" w:hAnsi="Times New Roman" w:cs="Times New Roman"/>
+              <w:noProof/>
+              <w:sz w:val="26"/>
+              <w:szCs w:val="26"/>
+            </w:rPr>
+          </w:pPr>
+          <w:hyperlink w:anchor="_Toc119616743" w:history="1">
+            <w:r>
+              <w:rPr>
+                <w:rStyle w:val="Hyperlink"/>
+                <w:rFonts w:ascii="Times New Roman" w:eastAsia="Times New Roman" w:hAnsi="Times New Roman" w:cs="Times New Roman"/>
+                <w:noProof/>
+                <w:sz w:val="26"/>
+                <w:szCs w:val="26"/>
+              </w:rPr>
+              <w:t>5.1 Sơ đồ thực thể kết hợp (ERD)</w:t>
+            </w:r>
+            <w:r>
+              <w:rPr>
+                <w:rFonts w:ascii="Times New Roman" w:hAnsi="Times New Roman" w:cs="Times New Roman"/>
+                <w:noProof/>
+                <w:webHidden/>
+                <w:sz w:val="26"/>
+                <w:szCs w:val="26"/>
+              </w:rPr>
+              <w:tab/>
+            </w:r>
+            <w:r>
+              <w:rPr>
+                <w:rFonts w:ascii="Times New Roman" w:hAnsi="Times New Roman" w:cs="Times New Roman"/>
+                <w:noProof/>
+                <w:webHidden/>
+                <w:sz w:val="26"/>
+                <w:szCs w:val="26"/>
+              </w:rPr>
+              <w:fldChar w:fldCharType="begin"/>
+            </w:r>
+            <w:r>
+              <w:rPr>
+                <w:rFonts w:ascii="Times New Roman" w:hAnsi="Times New Roman" w:cs="Times New Roman"/>
+                <w:noProof/>
+                <w:webHidden/>
+                <w:sz w:val="26"/>
+                <w:szCs w:val="26"/>
+              </w:rPr>
+              <w:instrText xml:space="preserve"> PAGEREF _Toc119616743 \h </w:instrText>
+            </w:r>
+            <w:r>
+              <w:rPr>
+                <w:rFonts w:ascii="Times New Roman" w:hAnsi="Times New Roman" w:cs="Times New Roman"/>
+                <w:noProof/>
+                <w:webHidden/>
+                <w:sz w:val="26"/>
+                <w:szCs w:val="26"/>
+              </w:rPr>
+            </w:r>
+            <w:r>
+              <w:rPr>
+                <w:rFonts w:ascii="Times New Roman" w:hAnsi="Times New Roman" w:cs="Times New Roman"/>
+                <w:noProof/>
+                <w:webHidden/>
+                <w:sz w:val="26"/>
+                <w:szCs w:val="26"/>
+              </w:rPr>
+              <w:fldChar w:fldCharType="separate"/>
+            </w:r>
+            <w:r>
+              <w:rPr>
+                <w:rFonts w:ascii="Times New Roman" w:hAnsi="Times New Roman" w:cs="Times New Roman"/>
+                <w:noProof/>
+                <w:webHidden/>
+                <w:sz w:val="26"/>
+                <w:szCs w:val="26"/>
+              </w:rPr>
+              <w:t>78</w:t>
+            </w:r>
+            <w:r>
+              <w:rPr>
+                <w:rFonts w:ascii="Times New Roman" w:hAnsi="Times New Roman" w:cs="Times New Roman"/>
+                <w:noProof/>
+                <w:webHidden/>
+                <w:sz w:val="26"/>
+                <w:szCs w:val="26"/>
+              </w:rPr>
+              <w:fldChar w:fldCharType="end"/>
+            </w:r>
+          </w:hyperlink>
+        </w:p>
+        <w:p>
+          <w:pPr>
+            <w:pStyle w:val="TOC3"/>
+            <w:tabs>
+              <w:tab w:val="right" w:pos="9111"/>
+            </w:tabs>
+            <w:rPr>
+              <w:rFonts w:ascii="Times New Roman" w:eastAsiaTheme="minorEastAsia" w:hAnsi="Times New Roman" w:cs="Times New Roman"/>
+              <w:noProof/>
+              <w:sz w:val="26"/>
+              <w:szCs w:val="26"/>
+            </w:rPr>
+          </w:pPr>
+          <w:hyperlink w:anchor="_Toc119616744" w:history="1">
+            <w:r>
+              <w:rPr>
+                <w:rStyle w:val="Hyperlink"/>
+                <w:rFonts w:ascii="Times New Roman" w:eastAsia="Times New Roman" w:hAnsi="Times New Roman" w:cs="Times New Roman"/>
+                <w:noProof/>
+                <w:sz w:val="26"/>
+                <w:szCs w:val="26"/>
+              </w:rPr>
+              <w:t>5.2 Chuyển ERD sang lược đồ cơ sở dữ liệu quan hệ</w:t>
+            </w:r>
+            <w:r>
+              <w:rPr>
+                <w:rFonts w:ascii="Times New Roman" w:hAnsi="Times New Roman" w:cs="Times New Roman"/>
+                <w:noProof/>
+                <w:webHidden/>
+                <w:sz w:val="26"/>
+                <w:szCs w:val="26"/>
+              </w:rPr>
+              <w:tab/>
+            </w:r>
+            <w:r>
+              <w:rPr>
+                <w:rFonts w:ascii="Times New Roman" w:hAnsi="Times New Roman" w:cs="Times New Roman"/>
+                <w:noProof/>
+                <w:webHidden/>
+                <w:sz w:val="26"/>
+                <w:szCs w:val="26"/>
+              </w:rPr>
+              <w:fldChar w:fldCharType="begin"/>
+            </w:r>
+            <w:r>
+              <w:rPr>
+                <w:rFonts w:ascii="Times New Roman" w:hAnsi="Times New Roman" w:cs="Times New Roman"/>
+                <w:noProof/>
+                <w:webHidden/>
+                <w:sz w:val="26"/>
+                <w:szCs w:val="26"/>
+              </w:rPr>
+              <w:instrText xml:space="preserve"> PAGEREF _Toc119616744 \h </w:instrText>
+            </w:r>
+            <w:r>
+              <w:rPr>
+                <w:rFonts w:ascii="Times New Roman" w:hAnsi="Times New Roman" w:cs="Times New Roman"/>
+                <w:noProof/>
+                <w:webHidden/>
+                <w:sz w:val="26"/>
+                <w:szCs w:val="26"/>
+              </w:rPr>
+            </w:r>
+            <w:r>
+              <w:rPr>
+                <w:rFonts w:ascii="Times New Roman" w:hAnsi="Times New Roman" w:cs="Times New Roman"/>
+                <w:noProof/>
+                <w:webHidden/>
+                <w:sz w:val="26"/>
+                <w:szCs w:val="26"/>
+              </w:rPr>
+              <w:fldChar w:fldCharType="separate"/>
+            </w:r>
+            <w:r>
+              <w:rPr>
+                <w:rFonts w:ascii="Times New Roman" w:hAnsi="Times New Roman" w:cs="Times New Roman"/>
+                <w:noProof/>
+                <w:webHidden/>
+                <w:sz w:val="26"/>
+                <w:szCs w:val="26"/>
+              </w:rPr>
+              <w:t>78</w:t>
             </w:r>
             <w:r>
               <w:rPr>
@@ -6260,7 +6450,7 @@
           <w:szCs w:val="26"/>
         </w:rPr>
         <w:sectPr>
-          <w:footerReference w:type="default" r:id="rId21"/>
+          <w:footerReference w:type="default" r:id="rId22"/>
           <w:pgSz w:w="12240" w:h="15840"/>
           <w:pgMar w:top="1418" w:right="1134" w:bottom="1418" w:left="1985" w:header="720" w:footer="720" w:gutter="0"/>
           <w:pgNumType w:start="1"/>
@@ -6291,7 +6481,7 @@
           <w:szCs w:val="26"/>
         </w:rPr>
       </w:pPr>
-      <w:bookmarkStart w:id="1" w:name="_Toc119548745"/>
+      <w:bookmarkStart w:id="1" w:name="_Toc119616700"/>
       <w:r>
         <w:rPr>
           <w:rFonts w:ascii="Times New Roman" w:eastAsia="Times New Roman" w:hAnsi="Times New Roman" w:cs="Times New Roman"/>
@@ -6304,6 +6494,106 @@
         <w:t>I. GIỚI THIỆU ĐỀ TÀI</w:t>
       </w:r>
       <w:bookmarkEnd w:id="1"/>
+    </w:p>
+    <w:p>
+      <w:pPr>
+        <w:jc w:val="both"/>
+        <w:rPr>
+          <w:rFonts w:ascii="Times New Roman" w:eastAsia="Times New Roman" w:hAnsi="Times New Roman" w:cs="Times New Roman"/>
+          <w:b/>
+          <w:bCs/>
+          <w:sz w:val="26"/>
+          <w:szCs w:val="26"/>
+        </w:rPr>
+      </w:pPr>
+      <w:r>
+        <w:rPr>
+          <w:rFonts w:ascii="Times New Roman" w:eastAsia="Times New Roman" w:hAnsi="Times New Roman" w:cs="Times New Roman"/>
+          <w:b/>
+          <w:bCs/>
+          <w:sz w:val="26"/>
+          <w:szCs w:val="26"/>
+        </w:rPr>
+        <w:t>Lý do thực hiện đề tài</w:t>
+      </w:r>
+    </w:p>
+    <w:p>
+      <w:pPr>
+        <w:ind w:firstLine="720"/>
+        <w:jc w:val="both"/>
+        <w:rPr>
+          <w:rFonts w:ascii="Times New Roman" w:hAnsi="Times New Roman" w:cs="Times New Roman"/>
+          <w:color w:val="000000"/>
+          <w:sz w:val="26"/>
+          <w:szCs w:val="26"/>
+        </w:rPr>
+      </w:pPr>
+      <w:r>
+        <w:rPr>
+          <w:rFonts w:ascii="Times New Roman" w:hAnsi="Times New Roman" w:cs="Times New Roman"/>
+          <w:color w:val="212529"/>
+          <w:sz w:val="26"/>
+          <w:szCs w:val="26"/>
+          <w:shd w:val="clear" w:color="auto" w:fill="FFFFFF"/>
+        </w:rPr>
+        <w:t>Đối với một cửa hàng, việc quảng bá và giới thiệu sản phẩm đến khách hàng đáp ứng nhu cầu mua sắm ngày càng cao của khách hàng sẽ là cần thiết. Vì vậy, nhóm chúng em đã thực hiện đề tài “Xây dựng Website bán quần áo</w:t>
+      </w:r>
+      <w:r>
+        <w:rPr>
+          <w:rFonts w:ascii="Times New Roman" w:hAnsi="Times New Roman" w:cs="Times New Roman"/>
+          <w:color w:val="212529"/>
+          <w:sz w:val="26"/>
+          <w:szCs w:val="26"/>
+          <w:shd w:val="clear" w:color="auto" w:fill="FFFFFF"/>
+        </w:rPr>
+        <w:t xml:space="preserve"> Fashion247</w:t>
+      </w:r>
+      <w:r>
+        <w:rPr>
+          <w:rFonts w:ascii="Times New Roman" w:hAnsi="Times New Roman" w:cs="Times New Roman"/>
+          <w:color w:val="212529"/>
+          <w:sz w:val="26"/>
+          <w:szCs w:val="26"/>
+          <w:shd w:val="clear" w:color="auto" w:fill="FFFFFF"/>
+        </w:rPr>
+        <w:t>”. Cửa hàng có thể đưa các sản phẩm lên Website của mình và quản lý Website đó, khách hàng có thể đặt mua, mua hàng của cửa hàng mà không cần đến cửa hàng, cửa hàng sẽ gửi sản phẩm đến tân tay khách hàng. Website là nơi cửa hàng quảng bá tốt nhất tất cả các sản phẩm mình bán ra.</w:t>
+      </w:r>
+    </w:p>
+    <w:p>
+      <w:pPr>
+        <w:jc w:val="both"/>
+        <w:rPr>
+          <w:rFonts w:ascii="Times New Roman" w:hAnsi="Times New Roman" w:cs="Times New Roman"/>
+          <w:b/>
+          <w:bCs/>
+          <w:color w:val="000000"/>
+          <w:sz w:val="26"/>
+          <w:szCs w:val="26"/>
+        </w:rPr>
+      </w:pPr>
+    </w:p>
+    <w:p>
+      <w:pPr>
+        <w:jc w:val="both"/>
+        <w:rPr>
+          <w:rFonts w:ascii="Times New Roman" w:eastAsia="Times New Roman" w:hAnsi="Times New Roman" w:cs="Times New Roman"/>
+          <w:b/>
+          <w:bCs/>
+          <w:sz w:val="26"/>
+          <w:szCs w:val="26"/>
+        </w:rPr>
+      </w:pPr>
+      <w:r>
+        <w:rPr>
+          <w:rFonts w:ascii="Times New Roman" w:hAnsi="Times New Roman" w:cs="Times New Roman"/>
+          <w:b/>
+          <w:bCs/>
+          <w:color w:val="000000"/>
+          <w:sz w:val="26"/>
+          <w:szCs w:val="26"/>
+        </w:rPr>
+        <w:t>Mô tả đề tài</w:t>
+      </w:r>
     </w:p>
     <w:p>
       <w:pPr>
@@ -6406,7 +6696,7 @@
           <w:szCs w:val="26"/>
         </w:rPr>
       </w:pPr>
-      <w:bookmarkStart w:id="2" w:name="_Toc119548746"/>
+      <w:bookmarkStart w:id="2" w:name="_Toc119616701"/>
       <w:r>
         <w:rPr>
           <w:rFonts w:ascii="Times New Roman" w:eastAsia="Times New Roman" w:hAnsi="Times New Roman" w:cs="Times New Roman"/>
@@ -6430,7 +6720,7 @@
           <w:szCs w:val="26"/>
         </w:rPr>
       </w:pPr>
-      <w:bookmarkStart w:id="3" w:name="_Toc119548747"/>
+      <w:bookmarkStart w:id="3" w:name="_Toc119616702"/>
       <w:r>
         <w:rPr>
           <w:rFonts w:ascii="Times New Roman" w:eastAsia="Times New Roman" w:hAnsi="Times New Roman" w:cs="Times New Roman"/>
@@ -6471,7 +6761,7 @@
                     <pic:cNvPicPr preferRelativeResize="0"/>
                   </pic:nvPicPr>
                   <pic:blipFill>
-                    <a:blip r:embed="rId22"/>
+                    <a:blip r:embed="rId23"/>
                     <a:srcRect/>
                     <a:stretch>
                       <a:fillRect/>
@@ -6558,7 +6848,7 @@
           <w:szCs w:val="26"/>
         </w:rPr>
       </w:pPr>
-      <w:bookmarkStart w:id="4" w:name="_Toc119548748"/>
+      <w:bookmarkStart w:id="4" w:name="_Toc119616703"/>
       <w:r>
         <w:rPr>
           <w:rFonts w:ascii="Times New Roman" w:eastAsia="Times New Roman" w:hAnsi="Times New Roman" w:cs="Times New Roman"/>
@@ -6581,7 +6871,7 @@
           <w:szCs w:val="26"/>
         </w:rPr>
       </w:pPr>
-      <w:bookmarkStart w:id="5" w:name="_Toc119548749"/>
+      <w:bookmarkStart w:id="5" w:name="_Toc119616704"/>
       <w:r>
         <w:rPr>
           <w:rFonts w:ascii="Times New Roman" w:eastAsia="Times New Roman" w:hAnsi="Times New Roman" w:cs="Times New Roman"/>
@@ -6651,7 +6941,7 @@
                           <pic:cNvPicPr preferRelativeResize="0"/>
                         </pic:nvPicPr>
                         <pic:blipFill>
-                          <a:blip r:embed="rId23"/>
+                          <a:blip r:embed="rId24"/>
                           <a:srcRect/>
                           <a:stretch>
                             <a:fillRect/>
@@ -8047,7 +8337,7 @@
                           <pic:cNvPicPr preferRelativeResize="0"/>
                         </pic:nvPicPr>
                         <pic:blipFill>
-                          <a:blip r:embed="rId24"/>
+                          <a:blip r:embed="rId25"/>
                           <a:srcRect/>
                           <a:stretch>
                             <a:fillRect/>
@@ -8084,7 +8374,7 @@
           <w:szCs w:val="26"/>
         </w:rPr>
       </w:pPr>
-      <w:bookmarkStart w:id="6" w:name="_Toc119548750"/>
+      <w:bookmarkStart w:id="6" w:name="_Toc119616705"/>
       <w:r>
         <w:rPr>
           <w:rFonts w:ascii="Times New Roman" w:eastAsia="Times New Roman" w:hAnsi="Times New Roman" w:cs="Times New Roman"/>
@@ -8156,7 +8446,7 @@
                           <pic:cNvPicPr preferRelativeResize="0"/>
                         </pic:nvPicPr>
                         <pic:blipFill>
-                          <a:blip r:embed="rId25"/>
+                          <a:blip r:embed="rId26"/>
                           <a:srcRect/>
                           <a:stretch>
                             <a:fillRect/>
@@ -9682,7 +9972,7 @@
                           <pic:cNvPicPr preferRelativeResize="0"/>
                         </pic:nvPicPr>
                         <pic:blipFill>
-                          <a:blip r:embed="rId26"/>
+                          <a:blip r:embed="rId27"/>
                           <a:srcRect/>
                           <a:stretch>
                             <a:fillRect/>
@@ -9719,7 +10009,7 @@
           <w:szCs w:val="26"/>
         </w:rPr>
       </w:pPr>
-      <w:bookmarkStart w:id="7" w:name="_Toc119548751"/>
+      <w:bookmarkStart w:id="7" w:name="_Toc119616706"/>
       <w:r>
         <w:rPr>
           <w:rFonts w:ascii="Times New Roman" w:eastAsia="Times New Roman" w:hAnsi="Times New Roman" w:cs="Times New Roman"/>
@@ -9791,7 +10081,7 @@
                           <pic:cNvPicPr preferRelativeResize="0"/>
                         </pic:nvPicPr>
                         <pic:blipFill>
-                          <a:blip r:embed="rId27"/>
+                          <a:blip r:embed="rId28"/>
                           <a:srcRect/>
                           <a:stretch>
                             <a:fillRect/>
@@ -11567,7 +11857,7 @@
                           <pic:cNvPicPr preferRelativeResize="0"/>
                         </pic:nvPicPr>
                         <pic:blipFill>
-                          <a:blip r:embed="rId28"/>
+                          <a:blip r:embed="rId29"/>
                           <a:srcRect/>
                           <a:stretch>
                             <a:fillRect/>
@@ -11604,7 +11894,7 @@
           <w:szCs w:val="26"/>
         </w:rPr>
       </w:pPr>
-      <w:bookmarkStart w:id="8" w:name="_Toc119548752"/>
+      <w:bookmarkStart w:id="8" w:name="_Toc119616707"/>
       <w:r>
         <w:rPr>
           <w:rFonts w:ascii="Times New Roman" w:eastAsia="Times New Roman" w:hAnsi="Times New Roman" w:cs="Times New Roman"/>
@@ -11692,7 +11982,7 @@
                           <pic:cNvPicPr preferRelativeResize="0"/>
                         </pic:nvPicPr>
                         <pic:blipFill>
-                          <a:blip r:embed="rId29"/>
+                          <a:blip r:embed="rId30"/>
                           <a:srcRect/>
                           <a:stretch>
                             <a:fillRect/>
@@ -12999,7 +13289,7 @@
                           <pic:cNvPicPr preferRelativeResize="0"/>
                         </pic:nvPicPr>
                         <pic:blipFill>
-                          <a:blip r:embed="rId30"/>
+                          <a:blip r:embed="rId31"/>
                           <a:srcRect/>
                           <a:stretch>
                             <a:fillRect/>
@@ -13046,7 +13336,7 @@
           <w:szCs w:val="26"/>
         </w:rPr>
       </w:pPr>
-      <w:bookmarkStart w:id="9" w:name="_Toc119548753"/>
+      <w:bookmarkStart w:id="9" w:name="_Toc119616708"/>
       <w:r>
         <w:rPr>
           <w:rFonts w:ascii="Times New Roman" w:eastAsia="Times New Roman" w:hAnsi="Times New Roman" w:cs="Times New Roman"/>
@@ -13118,7 +13408,7 @@
                           <pic:cNvPicPr preferRelativeResize="0"/>
                         </pic:nvPicPr>
                         <pic:blipFill>
-                          <a:blip r:embed="rId31"/>
+                          <a:blip r:embed="rId32"/>
                           <a:srcRect/>
                           <a:stretch>
                             <a:fillRect/>
@@ -14851,9 +15141,9 @@
               </w:rPr>
               <w:lastRenderedPageBreak/>
               <w:drawing>
-                <wp:inline distT="114300" distB="114300" distL="114300" distR="114300" wp14:anchorId="0EE13532" wp14:editId="70C28080">
-                  <wp:extent cx="4405313" cy="8890854"/>
-                  <wp:effectExtent l="0" t="0" r="0" b="0"/>
+                <wp:inline distT="114300" distB="114300" distL="114300" distR="114300" wp14:anchorId="0EE13532" wp14:editId="31409DD4">
+                  <wp:extent cx="4404995" cy="8775511"/>
+                  <wp:effectExtent l="0" t="0" r="0" b="6985"/>
                   <wp:docPr id="1118" name="image43.png" descr="Diagram&#10;&#10;Description automatically generated"/>
                   <wp:cNvGraphicFramePr/>
                   <a:graphic xmlns:a="http://schemas.openxmlformats.org/drawingml/2006/main">
@@ -14864,7 +15154,7 @@
                           <pic:cNvPicPr preferRelativeResize="0"/>
                         </pic:nvPicPr>
                         <pic:blipFill>
-                          <a:blip r:embed="rId32"/>
+                          <a:blip r:embed="rId33"/>
                           <a:srcRect/>
                           <a:stretch>
                             <a:fillRect/>
@@ -14873,7 +15163,7 @@
                         <pic:spPr>
                           <a:xfrm>
                             <a:off x="0" y="0"/>
-                            <a:ext cx="4405313" cy="8890854"/>
+                            <a:ext cx="4406098" cy="8777709"/>
                           </a:xfrm>
                           <a:prstGeom prst="rect">
                             <a:avLst/>
@@ -14901,7 +15191,7 @@
           <w:szCs w:val="26"/>
         </w:rPr>
       </w:pPr>
-      <w:bookmarkStart w:id="10" w:name="_Toc119548754"/>
+      <w:bookmarkStart w:id="10" w:name="_Toc119616709"/>
       <w:r>
         <w:rPr>
           <w:rFonts w:ascii="Times New Roman" w:eastAsia="Times New Roman" w:hAnsi="Times New Roman" w:cs="Times New Roman"/>
@@ -14972,7 +15262,7 @@
                           <pic:cNvPicPr preferRelativeResize="0"/>
                         </pic:nvPicPr>
                         <pic:blipFill>
-                          <a:blip r:embed="rId33"/>
+                          <a:blip r:embed="rId34"/>
                           <a:srcRect/>
                           <a:stretch>
                             <a:fillRect/>
@@ -16727,7 +17017,7 @@
                           <pic:cNvPicPr preferRelativeResize="0"/>
                         </pic:nvPicPr>
                         <pic:blipFill>
-                          <a:blip r:embed="rId34"/>
+                          <a:blip r:embed="rId35"/>
                           <a:srcRect/>
                           <a:stretch>
                             <a:fillRect/>
@@ -16774,7 +17064,7 @@
           <w:szCs w:val="26"/>
         </w:rPr>
       </w:pPr>
-      <w:bookmarkStart w:id="11" w:name="_Toc119548755"/>
+      <w:bookmarkStart w:id="11" w:name="_Toc119616710"/>
       <w:r>
         <w:rPr>
           <w:rFonts w:ascii="Times New Roman" w:eastAsia="Times New Roman" w:hAnsi="Times New Roman" w:cs="Times New Roman"/>
@@ -16842,7 +17132,7 @@
                           <pic:cNvPicPr preferRelativeResize="0"/>
                         </pic:nvPicPr>
                         <pic:blipFill>
-                          <a:blip r:embed="rId35"/>
+                          <a:blip r:embed="rId36"/>
                           <a:srcRect/>
                           <a:stretch>
                             <a:fillRect/>
@@ -18266,7 +18556,7 @@
                           <pic:cNvPicPr preferRelativeResize="0"/>
                         </pic:nvPicPr>
                         <pic:blipFill>
-                          <a:blip r:embed="rId36"/>
+                          <a:blip r:embed="rId37"/>
                           <a:srcRect/>
                           <a:stretch>
                             <a:fillRect/>
@@ -18294,20 +18584,6 @@
     </w:tbl>
     <w:p>
       <w:pPr>
-        <w:rPr>
-          <w:rFonts w:ascii="Times New Roman" w:eastAsia="Times New Roman" w:hAnsi="Times New Roman" w:cs="Times New Roman"/>
-          <w:b/>
-          <w:sz w:val="26"/>
-          <w:szCs w:val="26"/>
-        </w:rPr>
-      </w:pPr>
-      <w:r>
-        <w:lastRenderedPageBreak/>
-        <w:br w:type="page"/>
-      </w:r>
-    </w:p>
-    <w:p>
-      <w:pPr>
         <w:pStyle w:val="Heading3"/>
         <w:spacing w:before="0" w:after="160"/>
         <w:ind w:firstLine="720"/>
@@ -18317,7 +18593,7 @@
           <w:szCs w:val="26"/>
         </w:rPr>
       </w:pPr>
-      <w:bookmarkStart w:id="12" w:name="_Toc119548756"/>
+      <w:bookmarkStart w:id="12" w:name="_Toc119616711"/>
       <w:r>
         <w:rPr>
           <w:rFonts w:ascii="Times New Roman" w:eastAsia="Times New Roman" w:hAnsi="Times New Roman" w:cs="Times New Roman"/>
@@ -18389,7 +18665,7 @@
                           <pic:cNvPicPr preferRelativeResize="0"/>
                         </pic:nvPicPr>
                         <pic:blipFill>
-                          <a:blip r:embed="rId37"/>
+                          <a:blip r:embed="rId38"/>
                           <a:srcRect/>
                           <a:stretch>
                             <a:fillRect/>
@@ -19919,7 +20195,7 @@
                           <pic:cNvPicPr preferRelativeResize="0"/>
                         </pic:nvPicPr>
                         <pic:blipFill>
-                          <a:blip r:embed="rId38"/>
+                          <a:blip r:embed="rId39"/>
                           <a:srcRect/>
                           <a:stretch>
                             <a:fillRect/>
@@ -19956,7 +20232,7 @@
           <w:szCs w:val="26"/>
         </w:rPr>
       </w:pPr>
-      <w:bookmarkStart w:id="13" w:name="_Toc119548757"/>
+      <w:bookmarkStart w:id="13" w:name="_Toc119616712"/>
       <w:r>
         <w:rPr>
           <w:rFonts w:ascii="Times New Roman" w:eastAsia="Times New Roman" w:hAnsi="Times New Roman" w:cs="Times New Roman"/>
@@ -20028,7 +20304,7 @@
                           <pic:cNvPicPr preferRelativeResize="0"/>
                         </pic:nvPicPr>
                         <pic:blipFill>
-                          <a:blip r:embed="rId39"/>
+                          <a:blip r:embed="rId40"/>
                           <a:srcRect/>
                           <a:stretch>
                             <a:fillRect/>
@@ -20937,7 +21213,6 @@
                 <w:sz w:val="26"/>
                 <w:szCs w:val="26"/>
               </w:rPr>
-              <w:lastRenderedPageBreak/>
               <w:t>Extension Points</w:t>
             </w:r>
           </w:p>
@@ -21448,7 +21723,7 @@
                           <pic:cNvPicPr preferRelativeResize="0"/>
                         </pic:nvPicPr>
                         <pic:blipFill>
-                          <a:blip r:embed="rId40"/>
+                          <a:blip r:embed="rId41"/>
                           <a:srcRect/>
                           <a:stretch>
                             <a:fillRect/>
@@ -21485,7 +21760,7 @@
           <w:szCs w:val="26"/>
         </w:rPr>
       </w:pPr>
-      <w:bookmarkStart w:id="14" w:name="_Toc119548758"/>
+      <w:bookmarkStart w:id="14" w:name="_Toc119616713"/>
       <w:r>
         <w:rPr>
           <w:rFonts w:ascii="Times New Roman" w:eastAsia="Times New Roman" w:hAnsi="Times New Roman" w:cs="Times New Roman"/>
@@ -21557,7 +21832,7 @@
                           <pic:cNvPicPr preferRelativeResize="0"/>
                         </pic:nvPicPr>
                         <pic:blipFill>
-                          <a:blip r:embed="rId41"/>
+                          <a:blip r:embed="rId42"/>
                           <a:srcRect/>
                           <a:stretch>
                             <a:fillRect/>
@@ -22427,7 +22702,6 @@
                 <w:sz w:val="26"/>
                 <w:szCs w:val="26"/>
               </w:rPr>
-              <w:lastRenderedPageBreak/>
               <w:t>Extension Points</w:t>
             </w:r>
           </w:p>
@@ -22939,7 +23213,7 @@
                           <pic:cNvPicPr preferRelativeResize="0"/>
                         </pic:nvPicPr>
                         <pic:blipFill>
-                          <a:blip r:embed="rId42"/>
+                          <a:blip r:embed="rId43"/>
                           <a:srcRect/>
                           <a:stretch>
                             <a:fillRect/>
@@ -22976,7 +23250,7 @@
           <w:szCs w:val="26"/>
         </w:rPr>
       </w:pPr>
-      <w:bookmarkStart w:id="15" w:name="_Toc119548759"/>
+      <w:bookmarkStart w:id="15" w:name="_Toc119616714"/>
       <w:r>
         <w:rPr>
           <w:rFonts w:ascii="Times New Roman" w:eastAsia="Times New Roman" w:hAnsi="Times New Roman" w:cs="Times New Roman"/>
@@ -23048,7 +23322,7 @@
                           <pic:cNvPicPr preferRelativeResize="0"/>
                         </pic:nvPicPr>
                         <pic:blipFill>
-                          <a:blip r:embed="rId43"/>
+                          <a:blip r:embed="rId44"/>
                           <a:srcRect/>
                           <a:stretch>
                             <a:fillRect/>
@@ -23981,7 +24255,6 @@
                 <w:sz w:val="26"/>
                 <w:szCs w:val="26"/>
               </w:rPr>
-              <w:lastRenderedPageBreak/>
               <w:t>Extension Points</w:t>
             </w:r>
           </w:p>
@@ -24492,7 +24765,7 @@
                           <pic:cNvPicPr preferRelativeResize="0"/>
                         </pic:nvPicPr>
                         <pic:blipFill>
-                          <a:blip r:embed="rId44"/>
+                          <a:blip r:embed="rId45"/>
                           <a:srcRect/>
                           <a:stretch>
                             <a:fillRect/>
@@ -24529,7 +24802,7 @@
           <w:szCs w:val="26"/>
         </w:rPr>
       </w:pPr>
-      <w:bookmarkStart w:id="16" w:name="_Toc119548760"/>
+      <w:bookmarkStart w:id="16" w:name="_Toc119616715"/>
       <w:r>
         <w:rPr>
           <w:rFonts w:ascii="Times New Roman" w:eastAsia="Times New Roman" w:hAnsi="Times New Roman" w:cs="Times New Roman"/>
@@ -24600,7 +24873,7 @@
                           <pic:cNvPicPr preferRelativeResize="0"/>
                         </pic:nvPicPr>
                         <pic:blipFill>
-                          <a:blip r:embed="rId45"/>
+                          <a:blip r:embed="rId46"/>
                           <a:srcRect/>
                           <a:stretch>
                             <a:fillRect/>
@@ -25488,7 +25761,6 @@
                 <w:sz w:val="26"/>
                 <w:szCs w:val="26"/>
               </w:rPr>
-              <w:lastRenderedPageBreak/>
               <w:t>Extension Points</w:t>
             </w:r>
           </w:p>
@@ -25941,7 +26213,7 @@
                           <pic:cNvPicPr preferRelativeResize="0"/>
                         </pic:nvPicPr>
                         <pic:blipFill>
-                          <a:blip r:embed="rId46"/>
+                          <a:blip r:embed="rId47"/>
                           <a:srcRect/>
                           <a:stretch>
                             <a:fillRect/>
@@ -25988,7 +26260,7 @@
           <w:szCs w:val="26"/>
         </w:rPr>
       </w:pPr>
-      <w:bookmarkStart w:id="17" w:name="_Toc119548761"/>
+      <w:bookmarkStart w:id="17" w:name="_Toc119616716"/>
       <w:r>
         <w:rPr>
           <w:rFonts w:ascii="Times New Roman" w:eastAsia="Times New Roman" w:hAnsi="Times New Roman" w:cs="Times New Roman"/>
@@ -26059,7 +26331,7 @@
                           <pic:cNvPicPr preferRelativeResize="0"/>
                         </pic:nvPicPr>
                         <pic:blipFill>
-                          <a:blip r:embed="rId47"/>
+                          <a:blip r:embed="rId48"/>
                           <a:srcRect/>
                           <a:stretch>
                             <a:fillRect/>
@@ -27408,7 +27680,7 @@
                           <pic:cNvPicPr preferRelativeResize="0"/>
                         </pic:nvPicPr>
                         <pic:blipFill>
-                          <a:blip r:embed="rId48"/>
+                          <a:blip r:embed="rId49"/>
                           <a:srcRect/>
                           <a:stretch>
                             <a:fillRect/>
@@ -27445,7 +27717,7 @@
           <w:szCs w:val="26"/>
         </w:rPr>
       </w:pPr>
-      <w:bookmarkStart w:id="18" w:name="_Toc119548762"/>
+      <w:bookmarkStart w:id="18" w:name="_Toc119616717"/>
       <w:r>
         <w:rPr>
           <w:rFonts w:ascii="Times New Roman" w:eastAsia="Times New Roman" w:hAnsi="Times New Roman" w:cs="Times New Roman"/>
@@ -27516,7 +27788,7 @@
                           <pic:cNvPicPr preferRelativeResize="0"/>
                         </pic:nvPicPr>
                         <pic:blipFill>
-                          <a:blip r:embed="rId49"/>
+                          <a:blip r:embed="rId50"/>
                           <a:srcRect/>
                           <a:stretch>
                             <a:fillRect/>
@@ -28803,7 +29075,7 @@
                           <pic:cNvPicPr preferRelativeResize="0"/>
                         </pic:nvPicPr>
                         <pic:blipFill>
-                          <a:blip r:embed="rId50"/>
+                          <a:blip r:embed="rId51"/>
                           <a:srcRect/>
                           <a:stretch>
                             <a:fillRect/>
@@ -28840,7 +29112,7 @@
           <w:szCs w:val="26"/>
         </w:rPr>
       </w:pPr>
-      <w:bookmarkStart w:id="19" w:name="_Toc119548763"/>
+      <w:bookmarkStart w:id="19" w:name="_Toc119616718"/>
       <w:r>
         <w:rPr>
           <w:rFonts w:ascii="Times New Roman" w:eastAsia="Times New Roman" w:hAnsi="Times New Roman" w:cs="Times New Roman"/>
@@ -28912,7 +29184,7 @@
                           <pic:cNvPicPr preferRelativeResize="0"/>
                         </pic:nvPicPr>
                         <pic:blipFill>
-                          <a:blip r:embed="rId51"/>
+                          <a:blip r:embed="rId52"/>
                           <a:srcRect/>
                           <a:stretch>
                             <a:fillRect/>
@@ -31636,7 +31908,7 @@
                           <pic:cNvPicPr preferRelativeResize="0"/>
                         </pic:nvPicPr>
                         <pic:blipFill>
-                          <a:blip r:embed="rId52"/>
+                          <a:blip r:embed="rId53"/>
                           <a:srcRect/>
                           <a:stretch>
                             <a:fillRect/>
@@ -31673,7 +31945,7 @@
           <w:szCs w:val="26"/>
         </w:rPr>
       </w:pPr>
-      <w:bookmarkStart w:id="20" w:name="_Toc119548764"/>
+      <w:bookmarkStart w:id="20" w:name="_Toc119616719"/>
       <w:r>
         <w:rPr>
           <w:rFonts w:ascii="Times New Roman" w:eastAsia="Times New Roman" w:hAnsi="Times New Roman" w:cs="Times New Roman"/>
@@ -31745,7 +32017,7 @@
                           <pic:cNvPicPr preferRelativeResize="0"/>
                         </pic:nvPicPr>
                         <pic:blipFill>
-                          <a:blip r:embed="rId53"/>
+                          <a:blip r:embed="rId54"/>
                           <a:srcRect/>
                           <a:stretch>
                             <a:fillRect/>
@@ -33704,7 +33976,7 @@
                           <pic:cNvPicPr preferRelativeResize="0"/>
                         </pic:nvPicPr>
                         <pic:blipFill>
-                          <a:blip r:embed="rId54"/>
+                          <a:blip r:embed="rId55"/>
                           <a:srcRect/>
                           <a:stretch>
                             <a:fillRect/>
@@ -33741,7 +34013,7 @@
           <w:szCs w:val="26"/>
         </w:rPr>
       </w:pPr>
-      <w:bookmarkStart w:id="21" w:name="_Toc119548765"/>
+      <w:bookmarkStart w:id="21" w:name="_Toc119616720"/>
       <w:r>
         <w:rPr>
           <w:rFonts w:ascii="Times New Roman" w:eastAsia="Times New Roman" w:hAnsi="Times New Roman" w:cs="Times New Roman"/>
@@ -33813,7 +34085,7 @@
                           <pic:cNvPicPr preferRelativeResize="0"/>
                         </pic:nvPicPr>
                         <pic:blipFill>
-                          <a:blip r:embed="rId53"/>
+                          <a:blip r:embed="rId54"/>
                           <a:srcRect/>
                           <a:stretch>
                             <a:fillRect/>
@@ -35225,7 +35497,7 @@
                           <pic:cNvPicPr preferRelativeResize="0"/>
                         </pic:nvPicPr>
                         <pic:blipFill>
-                          <a:blip r:embed="rId55"/>
+                          <a:blip r:embed="rId56"/>
                           <a:srcRect/>
                           <a:stretch>
                             <a:fillRect/>
@@ -35261,7 +35533,6 @@
         </w:rPr>
       </w:pPr>
       <w:r>
-        <w:lastRenderedPageBreak/>
         <w:br w:type="page"/>
       </w:r>
     </w:p>
@@ -35279,7 +35550,7 @@
           <w:szCs w:val="26"/>
         </w:rPr>
       </w:pPr>
-      <w:bookmarkStart w:id="22" w:name="_Toc119548766"/>
+      <w:bookmarkStart w:id="22" w:name="_Toc119616721"/>
       <w:r>
         <w:rPr>
           <w:rFonts w:ascii="Times New Roman" w:eastAsia="Times New Roman" w:hAnsi="Times New Roman" w:cs="Times New Roman"/>
@@ -35358,7 +35629,7 @@
                           <pic:cNvPicPr preferRelativeResize="0"/>
                         </pic:nvPicPr>
                         <pic:blipFill>
-                          <a:blip r:embed="rId56"/>
+                          <a:blip r:embed="rId57"/>
                           <a:srcRect/>
                           <a:stretch>
                             <a:fillRect/>
@@ -36627,7 +36898,7 @@
                           <pic:cNvPicPr preferRelativeResize="0"/>
                         </pic:nvPicPr>
                         <pic:blipFill>
-                          <a:blip r:embed="rId57"/>
+                          <a:blip r:embed="rId58"/>
                           <a:srcRect/>
                           <a:stretch>
                             <a:fillRect/>
@@ -36683,7 +36954,7 @@
           <w:szCs w:val="26"/>
         </w:rPr>
       </w:pPr>
-      <w:bookmarkStart w:id="23" w:name="_Toc119548767"/>
+      <w:bookmarkStart w:id="23" w:name="_Toc119616722"/>
       <w:r>
         <w:rPr>
           <w:rFonts w:ascii="Times New Roman" w:eastAsia="Times New Roman" w:hAnsi="Times New Roman" w:cs="Times New Roman"/>
@@ -36706,7 +36977,7 @@
           <w:szCs w:val="26"/>
         </w:rPr>
       </w:pPr>
-      <w:bookmarkStart w:id="24" w:name="_Toc119548768"/>
+      <w:bookmarkStart w:id="24" w:name="_Toc119616723"/>
       <w:r>
         <w:rPr>
           <w:rFonts w:ascii="Times New Roman" w:eastAsia="Times New Roman" w:hAnsi="Times New Roman" w:cs="Times New Roman"/>
@@ -36746,7 +37017,7 @@
                     <pic:cNvPicPr/>
                   </pic:nvPicPr>
                   <pic:blipFill>
-                    <a:blip r:embed="rId58">
+                    <a:blip r:embed="rId59">
                       <a:extLst>
                         <a:ext uri="{28A0092B-C50C-407E-A947-70E740481C1C}">
                           <a14:useLocalDpi xmlns:a14="http://schemas.microsoft.com/office/drawing/2010/main" val="0"/>
@@ -36787,7 +37058,7 @@
           <w:szCs w:val="26"/>
         </w:rPr>
       </w:pPr>
-      <w:bookmarkStart w:id="25" w:name="_Toc119548769"/>
+      <w:bookmarkStart w:id="25" w:name="_Toc119616724"/>
       <w:r>
         <w:rPr>
           <w:rFonts w:ascii="Times New Roman" w:eastAsia="Times New Roman" w:hAnsi="Times New Roman" w:cs="Times New Roman"/>
@@ -36829,7 +37100,7 @@
                     <pic:cNvPicPr preferRelativeResize="0"/>
                   </pic:nvPicPr>
                   <pic:blipFill>
-                    <a:blip r:embed="rId59"/>
+                    <a:blip r:embed="rId60"/>
                     <a:srcRect/>
                     <a:stretch>
                       <a:fillRect/>
@@ -36876,7 +37147,7 @@
           <w:szCs w:val="26"/>
         </w:rPr>
       </w:pPr>
-      <w:bookmarkStart w:id="26" w:name="_Toc119548770"/>
+      <w:bookmarkStart w:id="26" w:name="_Toc119616725"/>
       <w:r>
         <w:rPr>
           <w:rFonts w:ascii="Times New Roman" w:eastAsia="Times New Roman" w:hAnsi="Times New Roman" w:cs="Times New Roman"/>
@@ -36918,7 +37189,7 @@
                     <pic:cNvPicPr preferRelativeResize="0"/>
                   </pic:nvPicPr>
                   <pic:blipFill>
-                    <a:blip r:embed="rId60"/>
+                    <a:blip r:embed="rId61"/>
                     <a:srcRect/>
                     <a:stretch>
                       <a:fillRect/>
@@ -36965,7 +37236,7 @@
           <w:szCs w:val="26"/>
         </w:rPr>
       </w:pPr>
-      <w:bookmarkStart w:id="27" w:name="_Toc119548771"/>
+      <w:bookmarkStart w:id="27" w:name="_Toc119616726"/>
       <w:r>
         <w:rPr>
           <w:rFonts w:ascii="Times New Roman" w:eastAsia="Times New Roman" w:hAnsi="Times New Roman" w:cs="Times New Roman"/>
@@ -37007,7 +37278,7 @@
                     <pic:cNvPicPr preferRelativeResize="0"/>
                   </pic:nvPicPr>
                   <pic:blipFill>
-                    <a:blip r:embed="rId61"/>
+                    <a:blip r:embed="rId62"/>
                     <a:srcRect/>
                     <a:stretch>
                       <a:fillRect/>
@@ -37054,7 +37325,7 @@
           <w:szCs w:val="26"/>
         </w:rPr>
       </w:pPr>
-      <w:bookmarkStart w:id="28" w:name="_Toc119548772"/>
+      <w:bookmarkStart w:id="28" w:name="_Toc119616727"/>
       <w:r>
         <w:rPr>
           <w:rFonts w:ascii="Times New Roman" w:eastAsia="Times New Roman" w:hAnsi="Times New Roman" w:cs="Times New Roman"/>
@@ -37098,7 +37369,7 @@
                     <pic:cNvPicPr preferRelativeResize="0"/>
                   </pic:nvPicPr>
                   <pic:blipFill>
-                    <a:blip r:embed="rId62"/>
+                    <a:blip r:embed="rId63"/>
                     <a:srcRect/>
                     <a:stretch>
                       <a:fillRect/>
@@ -37135,7 +37406,7 @@
           <w:szCs w:val="26"/>
         </w:rPr>
       </w:pPr>
-      <w:bookmarkStart w:id="29" w:name="_Toc119548773"/>
+      <w:bookmarkStart w:id="29" w:name="_Toc119616728"/>
       <w:r>
         <w:rPr>
           <w:rFonts w:ascii="Times New Roman" w:eastAsia="Times New Roman" w:hAnsi="Times New Roman" w:cs="Times New Roman"/>
@@ -37177,7 +37448,7 @@
                     <pic:cNvPicPr preferRelativeResize="0"/>
                   </pic:nvPicPr>
                   <pic:blipFill>
-                    <a:blip r:embed="rId63"/>
+                    <a:blip r:embed="rId64"/>
                     <a:srcRect/>
                     <a:stretch>
                       <a:fillRect/>
@@ -37211,7 +37482,7 @@
           <w:szCs w:val="26"/>
         </w:rPr>
       </w:pPr>
-      <w:bookmarkStart w:id="30" w:name="_Toc119548774"/>
+      <w:bookmarkStart w:id="30" w:name="_Toc119616729"/>
       <w:r>
         <w:rPr>
           <w:rFonts w:ascii="Times New Roman" w:eastAsia="Times New Roman" w:hAnsi="Times New Roman" w:cs="Times New Roman"/>
@@ -37253,7 +37524,7 @@
                     <pic:cNvPicPr preferRelativeResize="0"/>
                   </pic:nvPicPr>
                   <pic:blipFill>
-                    <a:blip r:embed="rId64"/>
+                    <a:blip r:embed="rId65"/>
                     <a:srcRect/>
                     <a:stretch>
                       <a:fillRect/>
@@ -37300,7 +37571,7 @@
           <w:szCs w:val="26"/>
         </w:rPr>
       </w:pPr>
-      <w:bookmarkStart w:id="31" w:name="_Toc119548775"/>
+      <w:bookmarkStart w:id="31" w:name="_Toc119616730"/>
       <w:r>
         <w:rPr>
           <w:rFonts w:ascii="Times New Roman" w:eastAsia="Times New Roman" w:hAnsi="Times New Roman" w:cs="Times New Roman"/>
@@ -37343,7 +37614,7 @@
                     <pic:cNvPicPr preferRelativeResize="0"/>
                   </pic:nvPicPr>
                   <pic:blipFill>
-                    <a:blip r:embed="rId65"/>
+                    <a:blip r:embed="rId66"/>
                     <a:srcRect/>
                     <a:stretch>
                       <a:fillRect/>
@@ -37380,7 +37651,7 @@
           <w:szCs w:val="26"/>
         </w:rPr>
       </w:pPr>
-      <w:bookmarkStart w:id="32" w:name="_Toc119548776"/>
+      <w:bookmarkStart w:id="32" w:name="_Toc119616731"/>
       <w:r>
         <w:rPr>
           <w:rFonts w:ascii="Times New Roman" w:eastAsia="Times New Roman" w:hAnsi="Times New Roman" w:cs="Times New Roman"/>
@@ -37423,7 +37694,7 @@
                     <pic:cNvPicPr preferRelativeResize="0"/>
                   </pic:nvPicPr>
                   <pic:blipFill>
-                    <a:blip r:embed="rId66"/>
+                    <a:blip r:embed="rId67"/>
                     <a:srcRect/>
                     <a:stretch>
                       <a:fillRect/>
@@ -37460,7 +37731,7 @@
           <w:szCs w:val="26"/>
         </w:rPr>
       </w:pPr>
-      <w:bookmarkStart w:id="33" w:name="_Toc119548777"/>
+      <w:bookmarkStart w:id="33" w:name="_Toc119616732"/>
       <w:r>
         <w:rPr>
           <w:rFonts w:ascii="Times New Roman" w:eastAsia="Times New Roman" w:hAnsi="Times New Roman" w:cs="Times New Roman"/>
@@ -37503,7 +37774,7 @@
                     <pic:cNvPicPr preferRelativeResize="0"/>
                   </pic:nvPicPr>
                   <pic:blipFill>
-                    <a:blip r:embed="rId67"/>
+                    <a:blip r:embed="rId68"/>
                     <a:srcRect/>
                     <a:stretch>
                       <a:fillRect/>
@@ -37540,7 +37811,7 @@
           <w:szCs w:val="26"/>
         </w:rPr>
       </w:pPr>
-      <w:bookmarkStart w:id="34" w:name="_Toc119548778"/>
+      <w:bookmarkStart w:id="34" w:name="_Toc119616733"/>
       <w:r>
         <w:rPr>
           <w:rFonts w:ascii="Times New Roman" w:eastAsia="Times New Roman" w:hAnsi="Times New Roman" w:cs="Times New Roman"/>
@@ -37583,7 +37854,7 @@
                     <pic:cNvPicPr preferRelativeResize="0"/>
                   </pic:nvPicPr>
                   <pic:blipFill>
-                    <a:blip r:embed="rId68"/>
+                    <a:blip r:embed="rId69"/>
                     <a:srcRect/>
                     <a:stretch>
                       <a:fillRect/>
@@ -37620,7 +37891,7 @@
           <w:szCs w:val="26"/>
         </w:rPr>
       </w:pPr>
-      <w:bookmarkStart w:id="35" w:name="_Toc119548779"/>
+      <w:bookmarkStart w:id="35" w:name="_Toc119616734"/>
       <w:r>
         <w:rPr>
           <w:rFonts w:ascii="Times New Roman" w:eastAsia="Times New Roman" w:hAnsi="Times New Roman" w:cs="Times New Roman"/>
@@ -37662,7 +37933,7 @@
                     <pic:cNvPicPr preferRelativeResize="0"/>
                   </pic:nvPicPr>
                   <pic:blipFill>
-                    <a:blip r:embed="rId69"/>
+                    <a:blip r:embed="rId70"/>
                     <a:srcRect/>
                     <a:stretch>
                       <a:fillRect/>
@@ -37696,7 +37967,7 @@
           <w:szCs w:val="26"/>
         </w:rPr>
       </w:pPr>
-      <w:bookmarkStart w:id="36" w:name="_Toc119548780"/>
+      <w:bookmarkStart w:id="36" w:name="_Toc119616735"/>
       <w:r>
         <w:rPr>
           <w:rFonts w:ascii="Times New Roman" w:eastAsia="Times New Roman" w:hAnsi="Times New Roman" w:cs="Times New Roman"/>
@@ -37738,7 +38009,7 @@
                     <pic:cNvPicPr preferRelativeResize="0"/>
                   </pic:nvPicPr>
                   <pic:blipFill>
-                    <a:blip r:embed="rId70"/>
+                    <a:blip r:embed="rId71"/>
                     <a:srcRect/>
                     <a:stretch>
                       <a:fillRect/>
@@ -37772,7 +38043,7 @@
           <w:szCs w:val="26"/>
         </w:rPr>
       </w:pPr>
-      <w:bookmarkStart w:id="37" w:name="_Toc119548781"/>
+      <w:bookmarkStart w:id="37" w:name="_Toc119616736"/>
       <w:r>
         <w:rPr>
           <w:rFonts w:ascii="Times New Roman" w:eastAsia="Times New Roman" w:hAnsi="Times New Roman" w:cs="Times New Roman"/>
@@ -37814,7 +38085,7 @@
                     <pic:cNvPicPr preferRelativeResize="0"/>
                   </pic:nvPicPr>
                   <pic:blipFill>
-                    <a:blip r:embed="rId71"/>
+                    <a:blip r:embed="rId72"/>
                     <a:srcRect/>
                     <a:stretch>
                       <a:fillRect/>
@@ -37861,7 +38132,7 @@
           <w:szCs w:val="26"/>
         </w:rPr>
       </w:pPr>
-      <w:bookmarkStart w:id="38" w:name="_Toc119548782"/>
+      <w:bookmarkStart w:id="38" w:name="_Toc119616737"/>
       <w:r>
         <w:rPr>
           <w:rFonts w:ascii="Times New Roman" w:eastAsia="Times New Roman" w:hAnsi="Times New Roman" w:cs="Times New Roman"/>
@@ -37904,7 +38175,7 @@
                     <pic:cNvPicPr preferRelativeResize="0"/>
                   </pic:nvPicPr>
                   <pic:blipFill>
-                    <a:blip r:embed="rId72"/>
+                    <a:blip r:embed="rId73"/>
                     <a:srcRect/>
                     <a:stretch>
                       <a:fillRect/>
@@ -37941,7 +38212,7 @@
           <w:szCs w:val="26"/>
         </w:rPr>
       </w:pPr>
-      <w:bookmarkStart w:id="39" w:name="_Toc119548783"/>
+      <w:bookmarkStart w:id="39" w:name="_Toc119616738"/>
       <w:r>
         <w:rPr>
           <w:rFonts w:ascii="Times New Roman" w:eastAsia="Times New Roman" w:hAnsi="Times New Roman" w:cs="Times New Roman"/>
@@ -37984,7 +38255,7 @@
                     <pic:cNvPicPr preferRelativeResize="0"/>
                   </pic:nvPicPr>
                   <pic:blipFill>
-                    <a:blip r:embed="rId73"/>
+                    <a:blip r:embed="rId74"/>
                     <a:srcRect/>
                     <a:stretch>
                       <a:fillRect/>
@@ -38021,7 +38292,7 @@
           <w:szCs w:val="26"/>
         </w:rPr>
       </w:pPr>
-      <w:bookmarkStart w:id="40" w:name="_Toc119548784"/>
+      <w:bookmarkStart w:id="40" w:name="_Toc119616739"/>
       <w:r>
         <w:rPr>
           <w:rFonts w:ascii="Times New Roman" w:eastAsia="Times New Roman" w:hAnsi="Times New Roman" w:cs="Times New Roman"/>
@@ -38063,7 +38334,7 @@
                     <pic:cNvPicPr preferRelativeResize="0"/>
                   </pic:nvPicPr>
                   <pic:blipFill>
-                    <a:blip r:embed="rId74"/>
+                    <a:blip r:embed="rId75"/>
                     <a:srcRect/>
                     <a:stretch>
                       <a:fillRect/>
@@ -38110,7 +38381,7 @@
           <w:szCs w:val="26"/>
         </w:rPr>
       </w:pPr>
-      <w:bookmarkStart w:id="41" w:name="_Toc119548785"/>
+      <w:bookmarkStart w:id="41" w:name="_Toc119616740"/>
       <w:r>
         <w:rPr>
           <w:rFonts w:ascii="Times New Roman" w:eastAsia="Times New Roman" w:hAnsi="Times New Roman" w:cs="Times New Roman"/>
@@ -38154,7 +38425,7 @@
                     <pic:cNvPicPr preferRelativeResize="0"/>
                   </pic:nvPicPr>
                   <pic:blipFill>
-                    <a:blip r:embed="rId75"/>
+                    <a:blip r:embed="rId76"/>
                     <a:srcRect/>
                     <a:stretch>
                       <a:fillRect/>
@@ -38200,7 +38471,7 @@
           <w:szCs w:val="26"/>
         </w:rPr>
       </w:pPr>
-      <w:bookmarkStart w:id="42" w:name="_Toc119548786"/>
+      <w:bookmarkStart w:id="42" w:name="_Toc119616741"/>
       <w:r>
         <w:rPr>
           <w:rFonts w:ascii="Times New Roman" w:eastAsia="Times New Roman" w:hAnsi="Times New Roman" w:cs="Times New Roman"/>
@@ -38218,15 +38489,12 @@
       </w:pPr>
       <w:r>
         <w:rPr>
-          <w:rFonts w:ascii="Times New Roman" w:eastAsia="Times New Roman" w:hAnsi="Times New Roman" w:cs="Times New Roman"/>
           <w:noProof/>
-          <w:sz w:val="26"/>
-          <w:szCs w:val="26"/>
         </w:rPr>
         <w:drawing>
-          <wp:inline distT="0" distB="0" distL="0" distR="0" wp14:anchorId="472A67F0" wp14:editId="6839E591">
-            <wp:extent cx="5908581" cy="5883965"/>
-            <wp:effectExtent l="0" t="0" r="0" b="2540"/>
+          <wp:inline distT="0" distB="0" distL="0" distR="0" wp14:anchorId="16ABCFB3" wp14:editId="78755092">
+            <wp:extent cx="5791835" cy="5767705"/>
+            <wp:effectExtent l="0" t="0" r="0" b="4445"/>
             <wp:docPr id="37" name="Picture 37" descr="Diagram&#10;&#10;Description automatically generated"/>
             <wp:cNvGraphicFramePr>
               <a:graphicFrameLocks xmlns:a="http://schemas.openxmlformats.org/drawingml/2006/main" noChangeAspect="1"/>
@@ -38239,7 +38507,7 @@
                     <pic:cNvPicPr/>
                   </pic:nvPicPr>
                   <pic:blipFill>
-                    <a:blip r:embed="rId76" cstate="print">
+                    <a:blip r:embed="rId77" cstate="print">
                       <a:extLst>
                         <a:ext uri="{28A0092B-C50C-407E-A947-70E740481C1C}">
                           <a14:useLocalDpi xmlns:a14="http://schemas.microsoft.com/office/drawing/2010/main" val="0"/>
@@ -38253,7 +38521,7 @@
                   <pic:spPr>
                     <a:xfrm>
                       <a:off x="0" y="0"/>
-                      <a:ext cx="5919243" cy="5894583"/>
+                      <a:ext cx="5791835" cy="5767705"/>
                     </a:xfrm>
                     <a:prstGeom prst="rect">
                       <a:avLst/>
@@ -38444,7 +38712,7 @@
           <w:szCs w:val="26"/>
         </w:rPr>
       </w:pPr>
-      <w:bookmarkStart w:id="43" w:name="_Toc119548787"/>
+      <w:bookmarkStart w:id="43" w:name="_Toc119616742"/>
       <w:r>
         <w:rPr>
           <w:rFonts w:ascii="Times New Roman" w:eastAsia="Times New Roman" w:hAnsi="Times New Roman" w:cs="Times New Roman"/>
@@ -38458,19 +38726,458 @@
     </w:p>
     <w:p>
       <w:pPr>
+        <w:pStyle w:val="Heading3"/>
+        <w:spacing w:before="0" w:after="160"/>
+        <w:ind w:left="720"/>
         <w:rPr>
           <w:rFonts w:ascii="Times New Roman" w:eastAsia="Times New Roman" w:hAnsi="Times New Roman" w:cs="Times New Roman"/>
+          <w:sz w:val="26"/>
+          <w:szCs w:val="26"/>
+        </w:rPr>
+      </w:pPr>
+      <w:bookmarkStart w:id="44" w:name="_Toc119616743"/>
+      <w:r>
+        <w:rPr>
+          <w:rFonts w:ascii="Times New Roman" w:eastAsia="Times New Roman" w:hAnsi="Times New Roman" w:cs="Times New Roman"/>
+          <w:sz w:val="26"/>
+          <w:szCs w:val="26"/>
+        </w:rPr>
+        <w:t>5.1 Sơ đồ thực thể kết hợp (ERD)</w:t>
+      </w:r>
+      <w:bookmarkEnd w:id="44"/>
+    </w:p>
+    <w:p>
+      <w:pPr>
+        <w:jc w:val="center"/>
+      </w:pPr>
+      <w:r>
+        <w:rPr>
+          <w:noProof/>
+        </w:rPr>
+        <w:drawing>
+          <wp:inline distT="0" distB="0" distL="0" distR="0" wp14:anchorId="793EB567" wp14:editId="31FF3CB6">
+            <wp:extent cx="5791835" cy="4001135"/>
+            <wp:effectExtent l="0" t="0" r="0" b="0"/>
+            <wp:docPr id="40" name="Picture 40" descr="Diagram&#10;&#10;Description automatically generated"/>
+            <wp:cNvGraphicFramePr>
+              <a:graphicFrameLocks xmlns:a="http://schemas.openxmlformats.org/drawingml/2006/main" noChangeAspect="1"/>
+            </wp:cNvGraphicFramePr>
+            <a:graphic xmlns:a="http://schemas.openxmlformats.org/drawingml/2006/main">
+              <a:graphicData uri="http://schemas.openxmlformats.org/drawingml/2006/picture">
+                <pic:pic xmlns:pic="http://schemas.openxmlformats.org/drawingml/2006/picture">
+                  <pic:nvPicPr>
+                    <pic:cNvPr id="40" name="Picture 40" descr="Diagram&#10;&#10;Description automatically generated"/>
+                    <pic:cNvPicPr/>
+                  </pic:nvPicPr>
+                  <pic:blipFill>
+                    <a:blip r:embed="rId78">
+                      <a:extLst>
+                        <a:ext uri="{28A0092B-C50C-407E-A947-70E740481C1C}">
+                          <a14:useLocalDpi xmlns:a14="http://schemas.microsoft.com/office/drawing/2010/main" val="0"/>
+                        </a:ext>
+                      </a:extLst>
+                    </a:blip>
+                    <a:stretch>
+                      <a:fillRect/>
+                    </a:stretch>
+                  </pic:blipFill>
+                  <pic:spPr>
+                    <a:xfrm>
+                      <a:off x="0" y="0"/>
+                      <a:ext cx="5791835" cy="4001135"/>
+                    </a:xfrm>
+                    <a:prstGeom prst="rect">
+                      <a:avLst/>
+                    </a:prstGeom>
+                  </pic:spPr>
+                </pic:pic>
+              </a:graphicData>
+            </a:graphic>
+          </wp:inline>
+        </w:drawing>
+      </w:r>
+    </w:p>
+    <w:p>
+      <w:pPr>
+        <w:pStyle w:val="Heading3"/>
+        <w:spacing w:before="0" w:after="160"/>
+        <w:ind w:left="720"/>
+        <w:rPr>
+          <w:rFonts w:ascii="Times New Roman" w:eastAsia="Times New Roman" w:hAnsi="Times New Roman" w:cs="Times New Roman"/>
+          <w:sz w:val="26"/>
+          <w:szCs w:val="26"/>
+        </w:rPr>
+      </w:pPr>
+      <w:bookmarkStart w:id="45" w:name="_Toc119616744"/>
+      <w:r>
+        <w:rPr>
+          <w:rFonts w:ascii="Times New Roman" w:eastAsia="Times New Roman" w:hAnsi="Times New Roman" w:cs="Times New Roman"/>
+          <w:sz w:val="26"/>
+          <w:szCs w:val="26"/>
+        </w:rPr>
+        <w:t>5.2 Chuyển ERD sang lược đồ cơ sở dữ liệu quan hệ</w:t>
+      </w:r>
+      <w:bookmarkEnd w:id="45"/>
+    </w:p>
+    <w:p>
+      <w:pPr>
+        <w:rPr>
+          <w:rFonts w:ascii="Times New Roman" w:hAnsi="Times New Roman" w:cs="Times New Roman"/>
+          <w:sz w:val="26"/>
+          <w:szCs w:val="26"/>
         </w:rPr>
       </w:pPr>
       <w:r>
         <w:rPr>
-          <w:rFonts w:ascii="Times New Roman" w:eastAsia="Times New Roman" w:hAnsi="Times New Roman" w:cs="Times New Roman"/>
+          <w:rFonts w:ascii="Times New Roman" w:hAnsi="Times New Roman" w:cs="Times New Roman"/>
+          <w:sz w:val="26"/>
+          <w:szCs w:val="26"/>
         </w:rPr>
-        <w:t>Chưa làm</w:t>
+        <w:t>TaiKhoan(</w:t>
+      </w:r>
+      <w:r>
+        <w:rPr>
+          <w:rFonts w:ascii="Times New Roman" w:hAnsi="Times New Roman" w:cs="Times New Roman"/>
+          <w:sz w:val="26"/>
+          <w:szCs w:val="26"/>
+          <w:u w:val="single"/>
+        </w:rPr>
+        <w:t>MaTaiKhoan</w:t>
+      </w:r>
+      <w:r>
+        <w:rPr>
+          <w:rFonts w:ascii="Times New Roman" w:hAnsi="Times New Roman" w:cs="Times New Roman"/>
+          <w:sz w:val="26"/>
+          <w:szCs w:val="26"/>
+        </w:rPr>
+        <w:t>, TenTaiKhoan, LoaiTaiKhoan, SoDienThoai, Email, DiaChi)</w:t>
+      </w:r>
+    </w:p>
+    <w:p>
+      <w:pPr>
+        <w:rPr>
+          <w:rFonts w:ascii="Times New Roman" w:hAnsi="Times New Roman" w:cs="Times New Roman"/>
+          <w:sz w:val="26"/>
+          <w:szCs w:val="26"/>
+        </w:rPr>
+      </w:pPr>
+      <w:r>
+        <w:rPr>
+          <w:rFonts w:ascii="Times New Roman" w:hAnsi="Times New Roman" w:cs="Times New Roman"/>
+          <w:sz w:val="26"/>
+          <w:szCs w:val="26"/>
+        </w:rPr>
+        <w:t>SanPham(</w:t>
+      </w:r>
+      <w:r>
+        <w:rPr>
+          <w:rFonts w:ascii="Times New Roman" w:hAnsi="Times New Roman" w:cs="Times New Roman"/>
+          <w:sz w:val="26"/>
+          <w:szCs w:val="26"/>
+          <w:u w:val="single"/>
+        </w:rPr>
+        <w:t>MaSanPham</w:t>
+      </w:r>
+      <w:r>
+        <w:rPr>
+          <w:rFonts w:ascii="Times New Roman" w:hAnsi="Times New Roman" w:cs="Times New Roman"/>
+          <w:sz w:val="26"/>
+          <w:szCs w:val="26"/>
+        </w:rPr>
+        <w:t>, TenSanPham, LoaiSanPham, ThanhTien)</w:t>
+      </w:r>
+    </w:p>
+    <w:p>
+      <w:pPr>
+        <w:rPr>
+          <w:rFonts w:ascii="Times New Roman" w:hAnsi="Times New Roman" w:cs="Times New Roman"/>
+          <w:sz w:val="26"/>
+          <w:szCs w:val="26"/>
+        </w:rPr>
+      </w:pPr>
+      <w:r>
+        <w:rPr>
+          <w:rFonts w:ascii="Times New Roman" w:hAnsi="Times New Roman" w:cs="Times New Roman"/>
+          <w:sz w:val="26"/>
+          <w:szCs w:val="26"/>
+        </w:rPr>
+        <w:t>DonHang(</w:t>
+      </w:r>
+      <w:r>
+        <w:rPr>
+          <w:rFonts w:ascii="Times New Roman" w:hAnsi="Times New Roman" w:cs="Times New Roman"/>
+          <w:sz w:val="26"/>
+          <w:szCs w:val="26"/>
+          <w:u w:val="single"/>
+        </w:rPr>
+        <w:t>MaDonHang</w:t>
+      </w:r>
+      <w:r>
+        <w:rPr>
+          <w:rFonts w:ascii="Times New Roman" w:hAnsi="Times New Roman" w:cs="Times New Roman"/>
+          <w:sz w:val="26"/>
+          <w:szCs w:val="26"/>
+        </w:rPr>
+        <w:t xml:space="preserve">, NgayTao, TrangThai, </w:t>
+      </w:r>
+      <w:r>
+        <w:rPr>
+          <w:rFonts w:ascii="Times New Roman" w:hAnsi="Times New Roman" w:cs="Times New Roman"/>
+          <w:sz w:val="26"/>
+          <w:szCs w:val="26"/>
+          <w:u w:val="dotted"/>
+        </w:rPr>
+        <w:t>MaTaiKhoan</w:t>
+      </w:r>
+      <w:r>
+        <w:rPr>
+          <w:rFonts w:ascii="Times New Roman" w:hAnsi="Times New Roman" w:cs="Times New Roman"/>
+          <w:sz w:val="26"/>
+          <w:szCs w:val="26"/>
+        </w:rPr>
+        <w:t>)</w:t>
+      </w:r>
+    </w:p>
+    <w:p>
+      <w:pPr>
+        <w:rPr>
+          <w:rFonts w:ascii="Times New Roman" w:hAnsi="Times New Roman" w:cs="Times New Roman"/>
+          <w:sz w:val="26"/>
+          <w:szCs w:val="26"/>
+        </w:rPr>
+      </w:pPr>
+      <w:r>
+        <w:rPr>
+          <w:rFonts w:ascii="Times New Roman" w:hAnsi="Times New Roman" w:cs="Times New Roman"/>
+          <w:sz w:val="26"/>
+          <w:szCs w:val="26"/>
+        </w:rPr>
+        <w:t>HoaDon(</w:t>
+      </w:r>
+      <w:r>
+        <w:rPr>
+          <w:rFonts w:ascii="Times New Roman" w:hAnsi="Times New Roman" w:cs="Times New Roman"/>
+          <w:sz w:val="26"/>
+          <w:szCs w:val="26"/>
+          <w:u w:val="single"/>
+        </w:rPr>
+        <w:t>MaHoaDon</w:t>
+      </w:r>
+      <w:r>
+        <w:rPr>
+          <w:rFonts w:ascii="Times New Roman" w:hAnsi="Times New Roman" w:cs="Times New Roman"/>
+          <w:sz w:val="26"/>
+          <w:szCs w:val="26"/>
+        </w:rPr>
+        <w:t>, NgayTao, NgayNhan, NgayGiao, TrangThai)</w:t>
+      </w:r>
+    </w:p>
+    <w:p>
+      <w:pPr>
+        <w:rPr>
+          <w:rFonts w:ascii="Times New Roman" w:hAnsi="Times New Roman" w:cs="Times New Roman"/>
+          <w:sz w:val="26"/>
+          <w:szCs w:val="26"/>
+        </w:rPr>
+      </w:pPr>
+      <w:r>
+        <w:rPr>
+          <w:rFonts w:ascii="Times New Roman" w:hAnsi="Times New Roman" w:cs="Times New Roman"/>
+          <w:sz w:val="26"/>
+          <w:szCs w:val="26"/>
+        </w:rPr>
+        <w:t>ThongTinThanhToan(</w:t>
+      </w:r>
+      <w:r>
+        <w:rPr>
+          <w:rFonts w:ascii="Times New Roman" w:hAnsi="Times New Roman" w:cs="Times New Roman"/>
+          <w:sz w:val="26"/>
+          <w:szCs w:val="26"/>
+          <w:u w:val="single"/>
+        </w:rPr>
+        <w:t>MaTTTT</w:t>
+      </w:r>
+      <w:r>
+        <w:rPr>
+          <w:rFonts w:ascii="Times New Roman" w:hAnsi="Times New Roman" w:cs="Times New Roman"/>
+          <w:sz w:val="26"/>
+          <w:szCs w:val="26"/>
+        </w:rPr>
+        <w:t>, TenTTTT, LoaiTTTT)</w:t>
+      </w:r>
+    </w:p>
+    <w:p>
+      <w:pPr>
+        <w:rPr>
+          <w:rFonts w:ascii="Times New Roman" w:hAnsi="Times New Roman" w:cs="Times New Roman"/>
+          <w:sz w:val="26"/>
+          <w:szCs w:val="26"/>
+        </w:rPr>
+      </w:pPr>
+      <w:r>
+        <w:rPr>
+          <w:rFonts w:ascii="Times New Roman" w:hAnsi="Times New Roman" w:cs="Times New Roman"/>
+          <w:sz w:val="26"/>
+          <w:szCs w:val="26"/>
+        </w:rPr>
+        <w:t>GioHang(</w:t>
+      </w:r>
+      <w:r>
+        <w:rPr>
+          <w:rFonts w:ascii="Times New Roman" w:hAnsi="Times New Roman" w:cs="Times New Roman"/>
+          <w:sz w:val="26"/>
+          <w:szCs w:val="26"/>
+          <w:u w:val="single"/>
+        </w:rPr>
+        <w:t>MaGioHang</w:t>
+      </w:r>
+      <w:r>
+        <w:rPr>
+          <w:rFonts w:ascii="Times New Roman" w:hAnsi="Times New Roman" w:cs="Times New Roman"/>
+          <w:sz w:val="26"/>
+          <w:szCs w:val="26"/>
+        </w:rPr>
+        <w:t>)</w:t>
+      </w:r>
+    </w:p>
+    <w:p>
+      <w:pPr>
+        <w:rPr>
+          <w:rFonts w:ascii="Times New Roman" w:hAnsi="Times New Roman" w:cs="Times New Roman"/>
+          <w:sz w:val="26"/>
+          <w:szCs w:val="26"/>
+        </w:rPr>
+      </w:pPr>
+      <w:r>
+        <w:rPr>
+          <w:rFonts w:ascii="Times New Roman" w:hAnsi="Times New Roman" w:cs="Times New Roman"/>
+          <w:sz w:val="26"/>
+          <w:szCs w:val="26"/>
+        </w:rPr>
+        <w:t>PhuongThucThanhToan(</w:t>
+      </w:r>
+      <w:r>
+        <w:rPr>
+          <w:rFonts w:ascii="Times New Roman" w:hAnsi="Times New Roman" w:cs="Times New Roman"/>
+          <w:sz w:val="26"/>
+          <w:szCs w:val="26"/>
+          <w:u w:val="single"/>
+        </w:rPr>
+        <w:t>MaTaiKhoan, MaTTTT, SoTaiKhoan</w:t>
+      </w:r>
+      <w:r>
+        <w:rPr>
+          <w:rFonts w:ascii="Times New Roman" w:hAnsi="Times New Roman" w:cs="Times New Roman"/>
+          <w:sz w:val="26"/>
+          <w:szCs w:val="26"/>
+        </w:rPr>
+        <w:t>)</w:t>
+      </w:r>
+    </w:p>
+    <w:p>
+      <w:pPr>
+        <w:rPr>
+          <w:rFonts w:ascii="Times New Roman" w:hAnsi="Times New Roman" w:cs="Times New Roman"/>
+          <w:sz w:val="26"/>
+          <w:szCs w:val="26"/>
+        </w:rPr>
+      </w:pPr>
+      <w:r>
+        <w:rPr>
+          <w:rFonts w:ascii="Times New Roman" w:hAnsi="Times New Roman" w:cs="Times New Roman"/>
+          <w:sz w:val="26"/>
+          <w:szCs w:val="26"/>
+        </w:rPr>
+        <w:t>ChiTietDonHang(</w:t>
+      </w:r>
+      <w:r>
+        <w:rPr>
+          <w:rFonts w:ascii="Times New Roman" w:hAnsi="Times New Roman" w:cs="Times New Roman"/>
+          <w:sz w:val="26"/>
+          <w:szCs w:val="26"/>
+          <w:u w:val="single"/>
+        </w:rPr>
+        <w:t>MaDonHang, MaSanPham</w:t>
+      </w:r>
+      <w:r>
+        <w:rPr>
+          <w:rFonts w:ascii="Times New Roman" w:hAnsi="Times New Roman" w:cs="Times New Roman"/>
+          <w:sz w:val="26"/>
+          <w:szCs w:val="26"/>
+        </w:rPr>
+        <w:t>, SoLuong)</w:t>
+      </w:r>
+    </w:p>
+    <w:p>
+      <w:pPr>
+        <w:rPr>
+          <w:rFonts w:ascii="Times New Roman" w:hAnsi="Times New Roman" w:cs="Times New Roman"/>
+          <w:sz w:val="26"/>
+          <w:szCs w:val="26"/>
+        </w:rPr>
+      </w:pPr>
+      <w:r>
+        <w:rPr>
+          <w:rFonts w:ascii="Times New Roman" w:hAnsi="Times New Roman" w:cs="Times New Roman"/>
+          <w:sz w:val="26"/>
+          <w:szCs w:val="26"/>
+        </w:rPr>
+        <w:t>ChiTietHoaDon(</w:t>
+      </w:r>
+      <w:r>
+        <w:rPr>
+          <w:rFonts w:ascii="Times New Roman" w:hAnsi="Times New Roman" w:cs="Times New Roman"/>
+          <w:sz w:val="26"/>
+          <w:szCs w:val="26"/>
+          <w:u w:val="single"/>
+        </w:rPr>
+        <w:t>MaHoaDon, MaDonHang, MaSanPham</w:t>
+      </w:r>
+      <w:r>
+        <w:rPr>
+          <w:rFonts w:ascii="Times New Roman" w:hAnsi="Times New Roman" w:cs="Times New Roman"/>
+          <w:sz w:val="26"/>
+          <w:szCs w:val="26"/>
+        </w:rPr>
+        <w:t>)</w:t>
+      </w:r>
+    </w:p>
+    <w:p>
+      <w:pPr>
+        <w:rPr>
+          <w:rFonts w:ascii="Times New Roman" w:hAnsi="Times New Roman" w:cs="Times New Roman"/>
+          <w:sz w:val="26"/>
+          <w:szCs w:val="26"/>
+        </w:rPr>
+      </w:pPr>
+      <w:r>
+        <w:rPr>
+          <w:rFonts w:ascii="Times New Roman" w:hAnsi="Times New Roman" w:cs="Times New Roman"/>
+          <w:sz w:val="26"/>
+          <w:szCs w:val="26"/>
+        </w:rPr>
+        <w:t>ChiTietGioHang(</w:t>
+      </w:r>
+      <w:r>
+        <w:rPr>
+          <w:rFonts w:ascii="Times New Roman" w:hAnsi="Times New Roman" w:cs="Times New Roman"/>
+          <w:sz w:val="26"/>
+          <w:szCs w:val="26"/>
+          <w:u w:val="single"/>
+        </w:rPr>
+        <w:t>MaGioHang, MaTaiKhoan, MaSanPham</w:t>
+      </w:r>
+      <w:r>
+        <w:rPr>
+          <w:rFonts w:ascii="Times New Roman" w:hAnsi="Times New Roman" w:cs="Times New Roman"/>
+          <w:sz w:val="26"/>
+          <w:szCs w:val="26"/>
+        </w:rPr>
+        <w:t>, SoLuong)</w:t>
       </w:r>
     </w:p>
     <w:sectPr>
-      <w:footerReference w:type="default" r:id="rId77"/>
+      <w:footerReference w:type="default" r:id="rId79"/>
       <w:pgSz w:w="12240" w:h="15840"/>
       <w:pgMar w:top="1418" w:right="1134" w:bottom="1418" w:left="1985" w:header="720" w:footer="720" w:gutter="0"/>
       <w:pgNumType w:start="1"/>
@@ -40153,6 +40860,10 @@
 </go:gDocsCustomXmlDataStorage>
 </file>
 
+<file path=customXml/item2.xml><?xml version="1.0" encoding="utf-8"?>
+<b:Sources xmlns:b="http://schemas.openxmlformats.org/officeDocument/2006/bibliography" xmlns="http://schemas.openxmlformats.org/officeDocument/2006/bibliography" SelectedStyle="\APASixthEditionOfficeOnline.xsl" StyleName="APA" Version="6"/>
+</file>
+
 <file path=customXml/itemProps1.xml><?xml version="1.0" encoding="utf-8"?>
 <ds:datastoreItem xmlns:ds="http://schemas.openxmlformats.org/officeDocument/2006/customXml" ds:itemID="{11111111-1234-1234-1234-123412341234}">
   <ds:schemaRefs>
@@ -40160,4 +40871,12 @@
     <ds:schemaRef ds:uri="http://schemas.openxmlformats.org/officeDocument/2006/relationships"/>
   </ds:schemaRefs>
 </ds:datastoreItem>
+</file>
+
+<file path=customXml/itemProps2.xml><?xml version="1.0" encoding="utf-8"?>
+<ds:datastoreItem xmlns:ds="http://schemas.openxmlformats.org/officeDocument/2006/customXml" ds:itemID="{79E4999A-52F1-4D5C-8982-CA2E456E01DF}">
+  <ds:schemaRefs>
+    <ds:schemaRef ds:uri="http://schemas.openxmlformats.org/officeDocument/2006/bibliography"/>
+  </ds:schemaRefs>
+</ds:datastoreItem>
 </file>
</xml_diff>